<commit_message>
Lorenzo's Usability and Privacy fixed paragraph
</commit_message>
<xml_diff>
--- a/RASDSweng2 Perfetto-Vigorito-Frigerio.docx
+++ b/RASDSweng2 Perfetto-Vigorito-Frigerio.docx
@@ -255,8 +255,6 @@
           <w:lang w:val="en-GB"/>
         </w:rPr>
       </w:pPr>
-      <w:bookmarkStart w:id="0" w:name="_GoBack"/>
-      <w:bookmarkEnd w:id="0"/>
     </w:p>
     <w:p>
       <w:pPr>
@@ -4612,7 +4610,7 @@
           <w:lang w:val="en-GB"/>
         </w:rPr>
       </w:pPr>
-      <w:bookmarkStart w:id="1" w:name="_Toc466567146"/>
+      <w:bookmarkStart w:id="0" w:name="_Toc466567146"/>
       <w:r>
         <w:rPr>
           <w:rFonts w:ascii="Times New Roman" w:eastAsia="Times New Roman" w:hAnsi="Times New Roman" w:cs="Times New Roman"/>
@@ -4622,7 +4620,7 @@
         <w:lastRenderedPageBreak/>
         <w:t>Introduction</w:t>
       </w:r>
-      <w:bookmarkEnd w:id="1"/>
+      <w:bookmarkEnd w:id="0"/>
     </w:p>
     <w:p>
       <w:pPr>
@@ -4638,14 +4636,22 @@
           <w:rFonts w:cs="Times New Roman"/>
         </w:rPr>
       </w:pPr>
-      <w:bookmarkStart w:id="2" w:name="_Toc466567147"/>
+      <w:bookmarkStart w:id="1" w:name="_Toc466567147"/>
       <w:r>
         <w:rPr>
           <w:rFonts w:cs="Times New Roman"/>
         </w:rPr>
-        <w:t>Purpose</w:t>
-      </w:r>
+        <w:t>P</w:t>
+      </w:r>
+      <w:bookmarkStart w:id="2" w:name="_GoBack"/>
       <w:bookmarkEnd w:id="2"/>
+      <w:r>
+        <w:rPr>
+          <w:rFonts w:cs="Times New Roman"/>
+        </w:rPr>
+        <w:t>urpose</w:t>
+      </w:r>
+      <w:bookmarkEnd w:id="1"/>
     </w:p>
     <w:p>
       <w:pPr>
@@ -8653,6 +8659,7 @@
         <w:rPr>
           <w:rFonts w:ascii="Times New Roman" w:hAnsi="Times New Roman" w:cs="Times New Roman"/>
           <w:noProof/>
+          <w:lang w:val="en-GB"/>
         </w:rPr>
       </w:pPr>
     </w:p>
@@ -8663,6 +8670,7 @@
         <w:rPr>
           <w:rFonts w:ascii="Times New Roman" w:hAnsi="Times New Roman" w:cs="Times New Roman"/>
           <w:noProof/>
+          <w:lang w:val="en-GB"/>
         </w:rPr>
       </w:pPr>
     </w:p>
@@ -8673,6 +8681,7 @@
         <w:rPr>
           <w:rFonts w:ascii="Times New Roman" w:hAnsi="Times New Roman" w:cs="Times New Roman"/>
           <w:noProof/>
+          <w:lang w:val="en-GB"/>
         </w:rPr>
       </w:pPr>
     </w:p>
@@ -8683,6 +8692,7 @@
         <w:rPr>
           <w:rFonts w:ascii="Times New Roman" w:hAnsi="Times New Roman" w:cs="Times New Roman"/>
           <w:noProof/>
+          <w:lang w:val="en-GB"/>
         </w:rPr>
       </w:pPr>
     </w:p>
@@ -8693,6 +8703,7 @@
         <w:rPr>
           <w:rFonts w:ascii="Times New Roman" w:hAnsi="Times New Roman" w:cs="Times New Roman"/>
           <w:noProof/>
+          <w:lang w:val="en-GB"/>
         </w:rPr>
       </w:pPr>
     </w:p>
@@ -8703,6 +8714,7 @@
         <w:rPr>
           <w:rFonts w:ascii="Times New Roman" w:hAnsi="Times New Roman" w:cs="Times New Roman"/>
           <w:noProof/>
+          <w:lang w:val="en-GB"/>
         </w:rPr>
       </w:pPr>
     </w:p>
@@ -8713,6 +8725,7 @@
         <w:rPr>
           <w:rFonts w:ascii="Times New Roman" w:hAnsi="Times New Roman" w:cs="Times New Roman"/>
           <w:noProof/>
+          <w:lang w:val="en-GB"/>
         </w:rPr>
       </w:pPr>
     </w:p>
@@ -8723,6 +8736,7 @@
         <w:rPr>
           <w:rFonts w:ascii="Times New Roman" w:hAnsi="Times New Roman" w:cs="Times New Roman"/>
           <w:noProof/>
+          <w:lang w:val="en-GB"/>
         </w:rPr>
       </w:pPr>
     </w:p>
@@ -8733,6 +8747,7 @@
         <w:rPr>
           <w:rFonts w:ascii="Times New Roman" w:hAnsi="Times New Roman" w:cs="Times New Roman"/>
           <w:noProof/>
+          <w:lang w:val="en-GB"/>
         </w:rPr>
       </w:pPr>
     </w:p>
@@ -8743,6 +8758,7 @@
         <w:rPr>
           <w:rFonts w:ascii="Times New Roman" w:hAnsi="Times New Roman" w:cs="Times New Roman"/>
           <w:noProof/>
+          <w:lang w:val="en-GB"/>
         </w:rPr>
       </w:pPr>
     </w:p>
@@ -8753,6 +8769,7 @@
         <w:rPr>
           <w:rFonts w:ascii="Times New Roman" w:hAnsi="Times New Roman" w:cs="Times New Roman"/>
           <w:noProof/>
+          <w:lang w:val="en-GB"/>
         </w:rPr>
       </w:pPr>
     </w:p>
@@ -8763,6 +8780,7 @@
         <w:rPr>
           <w:rFonts w:ascii="Times New Roman" w:hAnsi="Times New Roman" w:cs="Times New Roman"/>
           <w:noProof/>
+          <w:lang w:val="en-GB"/>
         </w:rPr>
       </w:pPr>
     </w:p>
@@ -9742,6 +9760,7 @@
         <w:rPr>
           <w:rFonts w:ascii="Times New Roman" w:hAnsi="Times New Roman" w:cs="Times New Roman"/>
           <w:noProof/>
+          <w:lang w:val="en-GB"/>
         </w:rPr>
       </w:pPr>
     </w:p>
@@ -9751,6 +9770,7 @@
         <w:rPr>
           <w:rFonts w:ascii="Times New Roman" w:hAnsi="Times New Roman" w:cs="Times New Roman"/>
           <w:noProof/>
+          <w:lang w:val="en-GB"/>
         </w:rPr>
       </w:pPr>
     </w:p>
@@ -9760,6 +9780,7 @@
         <w:rPr>
           <w:rFonts w:ascii="Times New Roman" w:hAnsi="Times New Roman" w:cs="Times New Roman"/>
           <w:noProof/>
+          <w:lang w:val="en-GB"/>
         </w:rPr>
       </w:pPr>
     </w:p>
@@ -9769,6 +9790,7 @@
         <w:rPr>
           <w:rFonts w:ascii="Times New Roman" w:hAnsi="Times New Roman" w:cs="Times New Roman"/>
           <w:noProof/>
+          <w:lang w:val="en-GB"/>
         </w:rPr>
       </w:pPr>
     </w:p>
@@ -9778,6 +9800,7 @@
         <w:rPr>
           <w:rFonts w:ascii="Times New Roman" w:hAnsi="Times New Roman" w:cs="Times New Roman"/>
           <w:noProof/>
+          <w:lang w:val="en-GB"/>
         </w:rPr>
       </w:pPr>
     </w:p>
@@ -9787,6 +9810,7 @@
         <w:rPr>
           <w:rFonts w:ascii="Times New Roman" w:hAnsi="Times New Roman" w:cs="Times New Roman"/>
           <w:noProof/>
+          <w:lang w:val="en-GB"/>
         </w:rPr>
       </w:pPr>
     </w:p>
@@ -9796,6 +9820,7 @@
         <w:rPr>
           <w:rFonts w:ascii="Times New Roman" w:hAnsi="Times New Roman" w:cs="Times New Roman"/>
           <w:noProof/>
+          <w:lang w:val="en-GB"/>
         </w:rPr>
       </w:pPr>
     </w:p>
@@ -9805,6 +9830,7 @@
         <w:rPr>
           <w:rFonts w:ascii="Times New Roman" w:hAnsi="Times New Roman" w:cs="Times New Roman"/>
           <w:noProof/>
+          <w:lang w:val="en-GB"/>
         </w:rPr>
       </w:pPr>
     </w:p>
@@ -9814,6 +9840,7 @@
         <w:rPr>
           <w:rFonts w:ascii="Times New Roman" w:hAnsi="Times New Roman" w:cs="Times New Roman"/>
           <w:noProof/>
+          <w:lang w:val="en-GB"/>
         </w:rPr>
       </w:pPr>
     </w:p>
@@ -9823,6 +9850,7 @@
         <w:rPr>
           <w:rFonts w:ascii="Times New Roman" w:hAnsi="Times New Roman" w:cs="Times New Roman"/>
           <w:noProof/>
+          <w:lang w:val="en-GB"/>
         </w:rPr>
       </w:pPr>
     </w:p>
@@ -9832,6 +9860,7 @@
         <w:rPr>
           <w:rFonts w:ascii="Times New Roman" w:hAnsi="Times New Roman" w:cs="Times New Roman"/>
           <w:noProof/>
+          <w:lang w:val="en-GB"/>
         </w:rPr>
       </w:pPr>
     </w:p>
@@ -9841,6 +9870,7 @@
         <w:rPr>
           <w:rFonts w:ascii="Times New Roman" w:hAnsi="Times New Roman" w:cs="Times New Roman"/>
           <w:noProof/>
+          <w:lang w:val="en-GB"/>
         </w:rPr>
       </w:pPr>
     </w:p>
@@ -9850,6 +9880,7 @@
         <w:rPr>
           <w:rFonts w:ascii="Times New Roman" w:hAnsi="Times New Roman" w:cs="Times New Roman"/>
           <w:noProof/>
+          <w:lang w:val="en-GB"/>
         </w:rPr>
       </w:pPr>
     </w:p>
@@ -9859,6 +9890,7 @@
         <w:rPr>
           <w:rFonts w:ascii="Times New Roman" w:hAnsi="Times New Roman" w:cs="Times New Roman"/>
           <w:noProof/>
+          <w:lang w:val="en-GB"/>
         </w:rPr>
       </w:pPr>
     </w:p>
@@ -9868,6 +9900,7 @@
         <w:rPr>
           <w:rFonts w:ascii="Times New Roman" w:hAnsi="Times New Roman" w:cs="Times New Roman"/>
           <w:noProof/>
+          <w:lang w:val="en-GB"/>
         </w:rPr>
       </w:pPr>
     </w:p>
@@ -9877,6 +9910,7 @@
         <w:rPr>
           <w:rFonts w:ascii="Times New Roman" w:hAnsi="Times New Roman" w:cs="Times New Roman"/>
           <w:noProof/>
+          <w:lang w:val="en-GB"/>
         </w:rPr>
       </w:pPr>
     </w:p>
@@ -11008,11 +11042,13 @@
     <w:p>
       <w:pPr>
         <w:pStyle w:val="Heading3"/>
+        <w:spacing w:line="360" w:lineRule="auto"/>
+        <w:ind w:left="680" w:right="680"/>
         <w:rPr>
           <w:rFonts w:eastAsia="Times New Roman" w:cs="Times New Roman"/>
           <w:color w:val="000000"/>
-          <w:sz w:val="22"/>
-          <w:szCs w:val="22"/>
+          <w:sz w:val="28"/>
+          <w:szCs w:val="28"/>
           <w:lang w:val="en-GB"/>
         </w:rPr>
       </w:pPr>
@@ -11021,8 +11057,8 @@
         <w:rPr>
           <w:rFonts w:eastAsia="Times New Roman" w:cs="Times New Roman"/>
           <w:color w:val="000000"/>
-          <w:sz w:val="22"/>
-          <w:szCs w:val="22"/>
+          <w:sz w:val="28"/>
+          <w:szCs w:val="28"/>
           <w:lang w:val="en-GB"/>
         </w:rPr>
         <w:t>2.1.9. Usability</w:t>
@@ -11031,15 +11067,18 @@
     </w:p>
     <w:p>
       <w:pPr>
-        <w:rPr>
-          <w:rFonts w:ascii="Times New Roman" w:hAnsi="Times New Roman" w:cs="Times New Roman"/>
-          <w:lang w:val="en-GB"/>
-        </w:rPr>
-      </w:pPr>
-    </w:p>
-    <w:p>
-      <w:pPr>
-        <w:spacing w:line="240" w:lineRule="auto"/>
+        <w:spacing w:line="360" w:lineRule="auto"/>
+        <w:ind w:left="680" w:right="680"/>
+        <w:rPr>
+          <w:rFonts w:ascii="Times New Roman" w:hAnsi="Times New Roman" w:cs="Times New Roman"/>
+          <w:lang w:val="en-GB"/>
+        </w:rPr>
+      </w:pPr>
+    </w:p>
+    <w:p>
+      <w:pPr>
+        <w:spacing w:line="360" w:lineRule="auto"/>
+        <w:ind w:left="680" w:right="680"/>
         <w:rPr>
           <w:rFonts w:ascii="Times New Roman" w:eastAsia="Times New Roman" w:hAnsi="Times New Roman" w:cs="Times New Roman"/>
           <w:sz w:val="24"/>
@@ -11061,6 +11100,8 @@
     <w:p>
       <w:pPr>
         <w:pStyle w:val="Heading3"/>
+        <w:spacing w:line="360" w:lineRule="auto"/>
+        <w:ind w:left="680" w:right="680"/>
         <w:rPr>
           <w:rFonts w:eastAsia="Times New Roman" w:cs="Times New Roman"/>
           <w:lang w:val="en-GB"/>
@@ -11070,11 +11111,13 @@
     <w:p>
       <w:pPr>
         <w:pStyle w:val="Heading3"/>
+        <w:spacing w:line="360" w:lineRule="auto"/>
+        <w:ind w:left="680" w:right="680"/>
         <w:rPr>
           <w:rFonts w:eastAsia="Times New Roman" w:cs="Times New Roman"/>
           <w:color w:val="000000"/>
-          <w:sz w:val="22"/>
-          <w:szCs w:val="22"/>
+          <w:sz w:val="28"/>
+          <w:szCs w:val="28"/>
           <w:lang w:val="en-GB"/>
         </w:rPr>
       </w:pPr>
@@ -11083,8 +11126,8 @@
         <w:rPr>
           <w:rFonts w:eastAsia="Times New Roman" w:cs="Times New Roman"/>
           <w:color w:val="000000"/>
-          <w:sz w:val="22"/>
-          <w:szCs w:val="22"/>
+          <w:sz w:val="28"/>
+          <w:szCs w:val="28"/>
           <w:lang w:val="en-GB"/>
         </w:rPr>
         <w:t>2.1.10. Privacy requirements</w:t>
@@ -11093,15 +11136,18 @@
     </w:p>
     <w:p>
       <w:pPr>
-        <w:rPr>
-          <w:rFonts w:ascii="Times New Roman" w:hAnsi="Times New Roman" w:cs="Times New Roman"/>
-          <w:lang w:val="en-GB"/>
-        </w:rPr>
-      </w:pPr>
-    </w:p>
-    <w:p>
-      <w:pPr>
-        <w:spacing w:line="240" w:lineRule="auto"/>
+        <w:spacing w:line="360" w:lineRule="auto"/>
+        <w:ind w:left="680" w:right="680"/>
+        <w:rPr>
+          <w:rFonts w:ascii="Times New Roman" w:hAnsi="Times New Roman" w:cs="Times New Roman"/>
+          <w:lang w:val="en-GB"/>
+        </w:rPr>
+      </w:pPr>
+    </w:p>
+    <w:p>
+      <w:pPr>
+        <w:spacing w:line="360" w:lineRule="auto"/>
+        <w:ind w:left="680" w:right="680"/>
         <w:rPr>
           <w:rFonts w:ascii="Times New Roman" w:eastAsia="Times New Roman" w:hAnsi="Times New Roman" w:cs="Times New Roman"/>
           <w:sz w:val="24"/>
@@ -11122,6 +11168,8 @@
     </w:p>
     <w:p>
       <w:pPr>
+        <w:spacing w:line="360" w:lineRule="auto"/>
+        <w:ind w:left="680" w:right="680"/>
         <w:rPr>
           <w:rFonts w:ascii="Times New Roman" w:eastAsia="Times New Roman" w:hAnsi="Times New Roman" w:cs="Times New Roman"/>
           <w:color w:val="000000"/>
@@ -11143,22 +11191,28 @@
     </w:p>
     <w:p>
       <w:pPr>
-        <w:rPr>
-          <w:rFonts w:ascii="Times New Roman" w:hAnsi="Times New Roman" w:cs="Times New Roman"/>
-          <w:lang w:val="en-GB"/>
-        </w:rPr>
-      </w:pPr>
-    </w:p>
-    <w:p>
-      <w:pPr>
-        <w:rPr>
-          <w:rFonts w:ascii="Times New Roman" w:hAnsi="Times New Roman" w:cs="Times New Roman"/>
-          <w:lang w:val="en-GB"/>
-        </w:rPr>
-      </w:pPr>
-    </w:p>
-    <w:p>
-      <w:pPr>
+        <w:spacing w:line="360" w:lineRule="auto"/>
+        <w:ind w:left="680" w:right="680"/>
+        <w:rPr>
+          <w:rFonts w:ascii="Times New Roman" w:hAnsi="Times New Roman" w:cs="Times New Roman"/>
+          <w:lang w:val="en-GB"/>
+        </w:rPr>
+      </w:pPr>
+    </w:p>
+    <w:p>
+      <w:pPr>
+        <w:spacing w:line="360" w:lineRule="auto"/>
+        <w:ind w:left="680" w:right="680"/>
+        <w:rPr>
+          <w:rFonts w:ascii="Times New Roman" w:hAnsi="Times New Roman" w:cs="Times New Roman"/>
+          <w:lang w:val="en-GB"/>
+        </w:rPr>
+      </w:pPr>
+    </w:p>
+    <w:p>
+      <w:pPr>
+        <w:spacing w:line="360" w:lineRule="auto"/>
+        <w:ind w:left="680" w:right="680"/>
         <w:rPr>
           <w:rFonts w:ascii="Times New Roman" w:hAnsi="Times New Roman" w:cs="Times New Roman"/>
           <w:lang w:val="en-GB"/>
@@ -11197,7 +11251,6 @@
           <w:color w:val="auto"/>
           <w:lang w:val="en-GB"/>
         </w:rPr>
-        <w:lastRenderedPageBreak/>
         <w:t>Software Design – UML</w:t>
       </w:r>
       <w:bookmarkEnd w:id="35"/>
@@ -11615,6 +11668,7 @@
         <w:rPr>
           <w:rFonts w:ascii="Times New Roman" w:hAnsi="Times New Roman" w:cs="Times New Roman"/>
           <w:noProof/>
+          <w:lang w:val="en-GB"/>
         </w:rPr>
       </w:pPr>
     </w:p>
@@ -19019,7 +19073,7 @@
 </file>
 
 <file path=customXml/itemProps1.xml><?xml version="1.0" encoding="utf-8"?>
-<ds:datastoreItem xmlns:ds="http://schemas.openxmlformats.org/officeDocument/2006/customXml" ds:itemID="{4AF34BEE-9019-4A85-A827-DE0EFE93AC14}">
+<ds:datastoreItem xmlns:ds="http://schemas.openxmlformats.org/officeDocument/2006/customXml" ds:itemID="{073DB9B5-9C2C-4DA9-B92D-F7EA9978BA08}">
   <ds:schemaRefs>
     <ds:schemaRef ds:uri="http://schemas.openxmlformats.org/officeDocument/2006/bibliography"/>
   </ds:schemaRefs>

</xml_diff>

<commit_message>
Added description of Sequence diagram
</commit_message>
<xml_diff>
--- a/RASDSweng2 Perfetto-Vigorito-Frigerio.docx
+++ b/RASDSweng2 Perfetto-Vigorito-Frigerio.docx
@@ -4724,8 +4724,6 @@
           <w:lang w:val="en-GB"/>
         </w:rPr>
       </w:pPr>
-      <w:bookmarkStart w:id="0" w:name="_GoBack"/>
-      <w:bookmarkEnd w:id="0"/>
     </w:p>
     <w:p>
       <w:pPr>
@@ -4743,7 +4741,7 @@
           <w:lang w:val="en-GB"/>
         </w:rPr>
       </w:pPr>
-      <w:bookmarkStart w:id="1" w:name="_Toc466570072"/>
+      <w:bookmarkStart w:id="0" w:name="_Toc466570072"/>
       <w:r>
         <w:rPr>
           <w:rFonts w:ascii="Times New Roman" w:eastAsia="Times New Roman" w:hAnsi="Times New Roman" w:cs="Times New Roman"/>
@@ -4753,7 +4751,7 @@
         <w:lastRenderedPageBreak/>
         <w:t>Introduction</w:t>
       </w:r>
-      <w:bookmarkEnd w:id="1"/>
+      <w:bookmarkEnd w:id="0"/>
     </w:p>
     <w:p>
       <w:pPr>
@@ -4769,14 +4767,14 @@
           <w:rFonts w:cs="Times New Roman"/>
         </w:rPr>
       </w:pPr>
-      <w:bookmarkStart w:id="2" w:name="_Toc466570073"/>
+      <w:bookmarkStart w:id="1" w:name="_Toc466570073"/>
       <w:r>
         <w:rPr>
           <w:rFonts w:cs="Times New Roman"/>
         </w:rPr>
         <w:t>Purpose</w:t>
       </w:r>
-      <w:bookmarkEnd w:id="2"/>
+      <w:bookmarkEnd w:id="1"/>
     </w:p>
     <w:p>
       <w:pPr>
@@ -4877,7 +4875,7 @@
         </w:rPr>
         <w:t xml:space="preserve"> </w:t>
       </w:r>
-      <w:bookmarkStart w:id="3" w:name="_Toc466570074"/>
+      <w:bookmarkStart w:id="2" w:name="_Toc466570074"/>
       <w:r>
         <w:rPr>
           <w:rFonts w:cs="Times New Roman"/>
@@ -4885,7 +4883,7 @@
         </w:rPr>
         <w:t>Scope</w:t>
       </w:r>
-      <w:bookmarkEnd w:id="3"/>
+      <w:bookmarkEnd w:id="2"/>
       <w:r>
         <w:rPr>
           <w:rFonts w:cs="Times New Roman"/>
@@ -4954,14 +4952,14 @@
           <w:rFonts w:cs="Times New Roman"/>
         </w:rPr>
       </w:pPr>
-      <w:bookmarkStart w:id="4" w:name="_Toc466570075"/>
+      <w:bookmarkStart w:id="3" w:name="_Toc466570075"/>
       <w:r>
         <w:rPr>
           <w:rFonts w:cs="Times New Roman"/>
         </w:rPr>
         <w:t>Glossary:</w:t>
       </w:r>
-      <w:bookmarkEnd w:id="4"/>
+      <w:bookmarkEnd w:id="3"/>
     </w:p>
     <w:p>
       <w:pPr>
@@ -4983,7 +4981,7 @@
           <w:rFonts w:cs="Times New Roman"/>
         </w:rPr>
       </w:pPr>
-      <w:bookmarkStart w:id="5" w:name="_Toc466570076"/>
+      <w:bookmarkStart w:id="4" w:name="_Toc466570076"/>
       <w:r>
         <w:rPr>
           <w:rFonts w:cs="Times New Roman"/>
@@ -4997,7 +4995,7 @@
         <w:tab/>
         <w:t>Definitions</w:t>
       </w:r>
-      <w:bookmarkEnd w:id="5"/>
+      <w:bookmarkEnd w:id="4"/>
     </w:p>
     <w:p>
       <w:pPr>
@@ -5063,7 +5061,7 @@
         <w:lastRenderedPageBreak/>
         <w:t xml:space="preserve"> </w:t>
       </w:r>
-      <w:bookmarkStart w:id="6" w:name="_Toc466570077"/>
+      <w:bookmarkStart w:id="5" w:name="_Toc466570077"/>
       <w:r>
         <w:rPr>
           <w:rFonts w:cs="Times New Roman"/>
@@ -5071,7 +5069,7 @@
         </w:rPr>
         <w:t>Acronyms</w:t>
       </w:r>
-      <w:bookmarkEnd w:id="6"/>
+      <w:bookmarkEnd w:id="5"/>
     </w:p>
     <w:p>
       <w:pPr>
@@ -5100,7 +5098,7 @@
           <w:lang w:val="en-GB"/>
         </w:rPr>
       </w:pPr>
-      <w:bookmarkStart w:id="7" w:name="_Toc466570078"/>
+      <w:bookmarkStart w:id="6" w:name="_Toc466570078"/>
       <w:r>
         <w:rPr>
           <w:rFonts w:cs="Times New Roman"/>
@@ -5108,7 +5106,7 @@
         </w:rPr>
         <w:t>User characteristics</w:t>
       </w:r>
-      <w:bookmarkEnd w:id="7"/>
+      <w:bookmarkEnd w:id="6"/>
     </w:p>
     <w:p>
       <w:pPr>
@@ -5160,7 +5158,7 @@
           <w:lang w:val="en-GB"/>
         </w:rPr>
       </w:pPr>
-      <w:bookmarkStart w:id="8" w:name="_Toc466570079"/>
+      <w:bookmarkStart w:id="7" w:name="_Toc466570079"/>
       <w:r>
         <w:rPr>
           <w:rFonts w:cs="Times New Roman"/>
@@ -5168,7 +5166,7 @@
         </w:rPr>
         <w:t>Assumptions</w:t>
       </w:r>
-      <w:bookmarkEnd w:id="8"/>
+      <w:bookmarkEnd w:id="7"/>
     </w:p>
     <w:p>
       <w:pPr>
@@ -5219,7 +5217,7 @@
           <w:lang w:val="en-GB"/>
         </w:rPr>
       </w:pPr>
-      <w:bookmarkStart w:id="9" w:name="_Toc466570080"/>
+      <w:bookmarkStart w:id="8" w:name="_Toc466570080"/>
       <w:r>
         <w:rPr>
           <w:rFonts w:cs="Times New Roman"/>
@@ -5227,7 +5225,7 @@
         </w:rPr>
         <w:t>General Assumptions</w:t>
       </w:r>
-      <w:bookmarkEnd w:id="9"/>
+      <w:bookmarkEnd w:id="8"/>
     </w:p>
     <w:p>
       <w:pPr>
@@ -5654,7 +5652,7 @@
           <w:lang w:val="en-GB"/>
         </w:rPr>
       </w:pPr>
-      <w:bookmarkStart w:id="10" w:name="_Toc466570081"/>
+      <w:bookmarkStart w:id="9" w:name="_Toc466570081"/>
       <w:r>
         <w:rPr>
           <w:rFonts w:cs="Times New Roman"/>
@@ -5691,7 +5689,7 @@
         </w:rPr>
         <w:t>Assumptions</w:t>
       </w:r>
-      <w:bookmarkEnd w:id="10"/>
+      <w:bookmarkEnd w:id="9"/>
     </w:p>
     <w:p>
       <w:pPr>
@@ -6004,7 +6002,7 @@
           <w:rFonts w:cs="Times New Roman"/>
         </w:rPr>
       </w:pPr>
-      <w:bookmarkStart w:id="11" w:name="_Toc466570082"/>
+      <w:bookmarkStart w:id="10" w:name="_Toc466570082"/>
       <w:r>
         <w:rPr>
           <w:rFonts w:cs="Times New Roman"/>
@@ -6018,56 +6016,56 @@
         <w:tab/>
         <w:t>Domain Assumptions</w:t>
       </w:r>
+      <w:bookmarkEnd w:id="10"/>
+    </w:p>
+    <w:p>
+      <w:pPr>
+        <w:spacing w:line="360" w:lineRule="auto"/>
+        <w:ind w:left="680" w:right="680" w:firstLine="29"/>
+        <w:jc w:val="both"/>
+        <w:rPr>
+          <w:rFonts w:ascii="Times New Roman" w:hAnsi="Times New Roman" w:cs="Times New Roman"/>
+        </w:rPr>
+      </w:pPr>
+    </w:p>
+    <w:p>
+      <w:pPr>
+        <w:spacing w:line="360" w:lineRule="auto"/>
+        <w:ind w:left="680" w:right="680" w:firstLine="29"/>
+        <w:jc w:val="both"/>
+        <w:rPr>
+          <w:rFonts w:ascii="Times New Roman" w:hAnsi="Times New Roman" w:cs="Times New Roman"/>
+        </w:rPr>
+      </w:pPr>
+    </w:p>
+    <w:p>
+      <w:pPr>
+        <w:spacing w:line="360" w:lineRule="auto"/>
+        <w:ind w:left="680" w:right="680" w:firstLine="29"/>
+        <w:jc w:val="both"/>
+        <w:rPr>
+          <w:rFonts w:ascii="Times New Roman" w:hAnsi="Times New Roman" w:cs="Times New Roman"/>
+        </w:rPr>
+      </w:pPr>
+    </w:p>
+    <w:p>
+      <w:pPr>
+        <w:pStyle w:val="Heading2"/>
+        <w:spacing w:line="360" w:lineRule="auto"/>
+        <w:ind w:left="680" w:right="680" w:firstLine="29"/>
+        <w:jc w:val="both"/>
+        <w:rPr>
+          <w:rFonts w:cs="Times New Roman"/>
+        </w:rPr>
+      </w:pPr>
+      <w:bookmarkStart w:id="11" w:name="_Toc466570083"/>
+      <w:r>
+        <w:rPr>
+          <w:rFonts w:cs="Times New Roman"/>
+        </w:rPr>
+        <w:t>1.7. Constraints</w:t>
+      </w:r>
       <w:bookmarkEnd w:id="11"/>
-    </w:p>
-    <w:p>
-      <w:pPr>
-        <w:spacing w:line="360" w:lineRule="auto"/>
-        <w:ind w:left="680" w:right="680" w:firstLine="29"/>
-        <w:jc w:val="both"/>
-        <w:rPr>
-          <w:rFonts w:ascii="Times New Roman" w:hAnsi="Times New Roman" w:cs="Times New Roman"/>
-        </w:rPr>
-      </w:pPr>
-    </w:p>
-    <w:p>
-      <w:pPr>
-        <w:spacing w:line="360" w:lineRule="auto"/>
-        <w:ind w:left="680" w:right="680" w:firstLine="29"/>
-        <w:jc w:val="both"/>
-        <w:rPr>
-          <w:rFonts w:ascii="Times New Roman" w:hAnsi="Times New Roman" w:cs="Times New Roman"/>
-        </w:rPr>
-      </w:pPr>
-    </w:p>
-    <w:p>
-      <w:pPr>
-        <w:spacing w:line="360" w:lineRule="auto"/>
-        <w:ind w:left="680" w:right="680" w:firstLine="29"/>
-        <w:jc w:val="both"/>
-        <w:rPr>
-          <w:rFonts w:ascii="Times New Roman" w:hAnsi="Times New Roman" w:cs="Times New Roman"/>
-        </w:rPr>
-      </w:pPr>
-    </w:p>
-    <w:p>
-      <w:pPr>
-        <w:pStyle w:val="Heading2"/>
-        <w:spacing w:line="360" w:lineRule="auto"/>
-        <w:ind w:left="680" w:right="680" w:firstLine="29"/>
-        <w:jc w:val="both"/>
-        <w:rPr>
-          <w:rFonts w:cs="Times New Roman"/>
-        </w:rPr>
-      </w:pPr>
-      <w:bookmarkStart w:id="12" w:name="_Toc466570083"/>
-      <w:r>
-        <w:rPr>
-          <w:rFonts w:cs="Times New Roman"/>
-        </w:rPr>
-        <w:t>1.7. Constraints</w:t>
-      </w:r>
-      <w:bookmarkEnd w:id="12"/>
     </w:p>
     <w:p>
       <w:pPr>
@@ -6129,7 +6127,7 @@
           <w:lang w:val="en-GB"/>
         </w:rPr>
       </w:pPr>
-      <w:bookmarkStart w:id="13" w:name="_Toc466570084"/>
+      <w:bookmarkStart w:id="12" w:name="_Toc466570084"/>
       <w:r>
         <w:rPr>
           <w:rFonts w:cs="Times New Roman"/>
@@ -6137,7 +6135,7 @@
         </w:rPr>
         <w:t>Reference documents</w:t>
       </w:r>
-      <w:bookmarkEnd w:id="13"/>
+      <w:bookmarkEnd w:id="12"/>
     </w:p>
     <w:p>
       <w:pPr>
@@ -6187,7 +6185,7 @@
           <w:lang w:val="en-GB"/>
         </w:rPr>
       </w:pPr>
-      <w:bookmarkStart w:id="14" w:name="_Toc466570085"/>
+      <w:bookmarkStart w:id="13" w:name="_Toc466570085"/>
       <w:r>
         <w:rPr>
           <w:rFonts w:cs="Times New Roman"/>
@@ -6196,7 +6194,7 @@
         <w:lastRenderedPageBreak/>
         <w:t>Overview</w:t>
       </w:r>
-      <w:bookmarkEnd w:id="14"/>
+      <w:bookmarkEnd w:id="13"/>
       <w:r>
         <w:rPr>
           <w:rFonts w:cs="Times New Roman"/>
@@ -6418,7 +6416,7 @@
           <w:lang w:val="en-GB"/>
         </w:rPr>
       </w:pPr>
-      <w:bookmarkStart w:id="15" w:name="_Toc466570086"/>
+      <w:bookmarkStart w:id="14" w:name="_Toc466570086"/>
       <w:r>
         <w:rPr>
           <w:rFonts w:cs="Times New Roman"/>
@@ -6426,7 +6424,7 @@
         </w:rPr>
         <w:t>Specific Requirements</w:t>
       </w:r>
-      <w:bookmarkEnd w:id="15"/>
+      <w:bookmarkEnd w:id="14"/>
     </w:p>
     <w:p>
       <w:pPr>
@@ -6443,7 +6441,7 @@
           <w:lang w:val="en-GB"/>
         </w:rPr>
       </w:pPr>
-      <w:bookmarkStart w:id="16" w:name="_Toc466570087"/>
+      <w:bookmarkStart w:id="15" w:name="_Toc466570087"/>
       <w:r>
         <w:rPr>
           <w:rFonts w:cs="Times New Roman"/>
@@ -6451,78 +6449,78 @@
         </w:rPr>
         <w:t>Functional Requirements</w:t>
       </w:r>
+      <w:bookmarkEnd w:id="15"/>
+      <w:r>
+        <w:rPr>
+          <w:rFonts w:cs="Times New Roman"/>
+          <w:lang w:val="en-GB"/>
+        </w:rPr>
+        <w:t xml:space="preserve"> </w:t>
+      </w:r>
+    </w:p>
+    <w:p>
+      <w:pPr>
+        <w:spacing w:line="360" w:lineRule="auto"/>
+        <w:ind w:left="680" w:right="680" w:firstLine="29"/>
+        <w:jc w:val="both"/>
+        <w:rPr>
+          <w:rFonts w:ascii="Times New Roman" w:hAnsi="Times New Roman" w:cs="Times New Roman"/>
+          <w:lang w:val="en-GB"/>
+        </w:rPr>
+      </w:pPr>
+      <w:r>
+        <w:rPr>
+          <w:rFonts w:ascii="Times New Roman" w:hAnsi="Times New Roman" w:cs="Times New Roman"/>
+          <w:lang w:val="en-GB"/>
+        </w:rPr>
+        <w:t>Starting from the domain properties (</w:t>
+      </w:r>
+    </w:p>
+    <w:p>
+      <w:pPr>
+        <w:spacing w:line="360" w:lineRule="auto"/>
+        <w:ind w:left="680" w:right="680" w:firstLine="29"/>
+        <w:jc w:val="both"/>
+        <w:rPr>
+          <w:rFonts w:ascii="Times New Roman" w:hAnsi="Times New Roman" w:cs="Times New Roman"/>
+          <w:lang w:val="en-GB"/>
+        </w:rPr>
+      </w:pPr>
+    </w:p>
+    <w:p>
+      <w:pPr>
+        <w:pStyle w:val="Heading3"/>
+        <w:spacing w:line="360" w:lineRule="auto"/>
+        <w:ind w:left="680" w:right="680" w:firstLine="29"/>
+        <w:jc w:val="both"/>
+        <w:rPr>
+          <w:rFonts w:cs="Times New Roman"/>
+          <w:lang w:val="en-GB"/>
+        </w:rPr>
+      </w:pPr>
+      <w:bookmarkStart w:id="16" w:name="_Toc466570088"/>
+      <w:r>
+        <w:rPr>
+          <w:rFonts w:eastAsia="Times New Roman" w:cs="Times New Roman"/>
+          <w:lang w:val="en-GB"/>
+        </w:rPr>
+        <w:t>2.1.1</w:t>
+      </w:r>
+      <w:r>
+        <w:rPr>
+          <w:rFonts w:eastAsia="Times New Roman" w:cs="Times New Roman"/>
+          <w:lang w:val="en-GB"/>
+        </w:rPr>
+        <w:t>.</w:t>
+      </w:r>
+      <w:r>
+        <w:rPr>
+          <w:rFonts w:eastAsia="Times New Roman" w:cs="Times New Roman"/>
+          <w:lang w:val="en-GB"/>
+        </w:rPr>
+        <w:t xml:space="preserve"> [G1] Users must be able to register to the system by providing their credentials and payment information.</w:t>
+      </w:r>
       <w:bookmarkEnd w:id="16"/>
-      <w:r>
-        <w:rPr>
-          <w:rFonts w:cs="Times New Roman"/>
-          <w:lang w:val="en-GB"/>
-        </w:rPr>
-        <w:t xml:space="preserve"> </w:t>
-      </w:r>
-    </w:p>
-    <w:p>
-      <w:pPr>
-        <w:spacing w:line="360" w:lineRule="auto"/>
-        <w:ind w:left="680" w:right="680" w:firstLine="29"/>
-        <w:jc w:val="both"/>
-        <w:rPr>
-          <w:rFonts w:ascii="Times New Roman" w:hAnsi="Times New Roman" w:cs="Times New Roman"/>
-          <w:lang w:val="en-GB"/>
-        </w:rPr>
-      </w:pPr>
-      <w:r>
-        <w:rPr>
-          <w:rFonts w:ascii="Times New Roman" w:hAnsi="Times New Roman" w:cs="Times New Roman"/>
-          <w:lang w:val="en-GB"/>
-        </w:rPr>
-        <w:t>Starting from the domain properties (</w:t>
-      </w:r>
-    </w:p>
-    <w:p>
-      <w:pPr>
-        <w:spacing w:line="360" w:lineRule="auto"/>
-        <w:ind w:left="680" w:right="680" w:firstLine="29"/>
-        <w:jc w:val="both"/>
-        <w:rPr>
-          <w:rFonts w:ascii="Times New Roman" w:hAnsi="Times New Roman" w:cs="Times New Roman"/>
-          <w:lang w:val="en-GB"/>
-        </w:rPr>
-      </w:pPr>
-    </w:p>
-    <w:p>
-      <w:pPr>
-        <w:pStyle w:val="Heading3"/>
-        <w:spacing w:line="360" w:lineRule="auto"/>
-        <w:ind w:left="680" w:right="680" w:firstLine="29"/>
-        <w:jc w:val="both"/>
-        <w:rPr>
-          <w:rFonts w:cs="Times New Roman"/>
-          <w:lang w:val="en-GB"/>
-        </w:rPr>
-      </w:pPr>
-      <w:bookmarkStart w:id="17" w:name="_Toc466570088"/>
-      <w:r>
-        <w:rPr>
-          <w:rFonts w:eastAsia="Times New Roman" w:cs="Times New Roman"/>
-          <w:lang w:val="en-GB"/>
-        </w:rPr>
-        <w:t>2.1.1</w:t>
-      </w:r>
-      <w:r>
-        <w:rPr>
-          <w:rFonts w:eastAsia="Times New Roman" w:cs="Times New Roman"/>
-          <w:lang w:val="en-GB"/>
-        </w:rPr>
-        <w:t>.</w:t>
-      </w:r>
-      <w:r>
-        <w:rPr>
-          <w:rFonts w:eastAsia="Times New Roman" w:cs="Times New Roman"/>
-          <w:lang w:val="en-GB"/>
-        </w:rPr>
-        <w:t xml:space="preserve"> [G1] Users must be able to register to the system by providing their credentials and payment information.</w:t>
-      </w:r>
-      <w:bookmarkEnd w:id="17"/>
     </w:p>
     <w:p>
       <w:pPr>
@@ -6847,7 +6845,7 @@
           <w:lang w:val="en-GB"/>
         </w:rPr>
       </w:pPr>
-      <w:bookmarkStart w:id="18" w:name="_Toc466570089"/>
+      <w:bookmarkStart w:id="17" w:name="_Toc466570089"/>
       <w:r>
         <w:rPr>
           <w:rFonts w:eastAsia="Times New Roman" w:cs="Times New Roman"/>
@@ -6883,7 +6881,7 @@
         </w:rPr>
         <w:t>within a certain distance from their current location or from a specified address.</w:t>
       </w:r>
-      <w:bookmarkEnd w:id="18"/>
+      <w:bookmarkEnd w:id="17"/>
       <w:r>
         <w:rPr>
           <w:rFonts w:eastAsia="Times New Roman" w:cs="Times New Roman"/>
@@ -7135,7 +7133,7 @@
           <w:lang w:val="en-GB"/>
         </w:rPr>
       </w:pPr>
-      <w:bookmarkStart w:id="19" w:name="_Toc466570090"/>
+      <w:bookmarkStart w:id="18" w:name="_Toc466570090"/>
       <w:r>
         <w:rPr>
           <w:rFonts w:eastAsia="Times New Roman" w:cs="Times New Roman"/>
@@ -7179,7 +7177,7 @@
         </w:rPr>
         <w:t>sers must be able to reserve cars.</w:t>
       </w:r>
-      <w:bookmarkEnd w:id="19"/>
+      <w:bookmarkEnd w:id="18"/>
       <w:r>
         <w:rPr>
           <w:rFonts w:eastAsia="Times New Roman" w:cs="Times New Roman"/>
@@ -7466,7 +7464,7 @@
           <w:lang w:val="en-GB"/>
         </w:rPr>
       </w:pPr>
-      <w:bookmarkStart w:id="20" w:name="_Toc466570091"/>
+      <w:bookmarkStart w:id="19" w:name="_Toc466570091"/>
       <w:r>
         <w:rPr>
           <w:rFonts w:eastAsia="Times New Roman" w:cs="Times New Roman"/>
@@ -7488,7 +7486,7 @@
         </w:rPr>
         <w:t>] A user must be able to enter in the car reserved by him when nearby.</w:t>
       </w:r>
-      <w:bookmarkEnd w:id="20"/>
+      <w:bookmarkEnd w:id="19"/>
     </w:p>
     <w:p>
       <w:pPr>
@@ -7720,7 +7718,7 @@
           <w:lang w:val="en-GB"/>
         </w:rPr>
       </w:pPr>
-      <w:bookmarkStart w:id="21" w:name="_Toc466570092"/>
+      <w:bookmarkStart w:id="20" w:name="_Toc466570092"/>
       <w:r>
         <w:rPr>
           <w:rFonts w:eastAsia="Times New Roman" w:cs="Times New Roman"/>
@@ -7756,7 +7754,7 @@
         </w:rPr>
         <w:t>able to know the current charge of the ride.</w:t>
       </w:r>
-      <w:bookmarkEnd w:id="21"/>
+      <w:bookmarkEnd w:id="20"/>
       <w:r>
         <w:rPr>
           <w:rFonts w:eastAsia="Times New Roman" w:cs="Times New Roman"/>
@@ -7988,7 +7986,7 @@
           <w:lang w:val="en-GB"/>
         </w:rPr>
       </w:pPr>
-      <w:bookmarkStart w:id="22" w:name="_Toc466570093"/>
+      <w:bookmarkStart w:id="21" w:name="_Toc466570093"/>
       <w:r>
         <w:rPr>
           <w:rFonts w:eastAsia="Times New Roman" w:cs="Times New Roman"/>
@@ -8003,7 +8001,7 @@
         </w:rPr>
         <w:t xml:space="preserve"> calculate the final cost of the rental.</w:t>
       </w:r>
-      <w:bookmarkEnd w:id="22"/>
+      <w:bookmarkEnd w:id="21"/>
     </w:p>
     <w:p>
       <w:pPr>
@@ -8238,7 +8236,7 @@
           <w:lang w:val="en-GB"/>
         </w:rPr>
       </w:pPr>
-      <w:bookmarkStart w:id="23" w:name="_Toc466570094"/>
+      <w:bookmarkStart w:id="22" w:name="_Toc466570094"/>
       <w:r>
         <w:rPr>
           <w:rFonts w:eastAsia="Times New Roman" w:cs="Times New Roman"/>
@@ -8282,7 +8280,7 @@
         </w:rPr>
         <w:t>The system is able to know when a ride ends.</w:t>
       </w:r>
-      <w:bookmarkEnd w:id="23"/>
+      <w:bookmarkEnd w:id="22"/>
       <w:r>
         <w:rPr>
           <w:rFonts w:eastAsia="Times New Roman" w:cs="Times New Roman"/>
@@ -8448,7 +8446,7 @@
           <w:lang w:val="en-GB"/>
         </w:rPr>
       </w:pPr>
-      <w:bookmarkStart w:id="24" w:name="_Toc466570095"/>
+      <w:bookmarkStart w:id="23" w:name="_Toc466570095"/>
       <w:r>
         <w:rPr>
           <w:rFonts w:eastAsia="Times New Roman" w:cs="Times New Roman"/>
@@ -8489,7 +8487,7 @@
         </w:rPr>
         <w:t>monthly invoice to the user’s payment method</w:t>
       </w:r>
-      <w:bookmarkEnd w:id="24"/>
+      <w:bookmarkEnd w:id="23"/>
       <w:r>
         <w:rPr>
           <w:rFonts w:eastAsia="Times New Roman" w:cs="Times New Roman"/>
@@ -8813,7 +8811,7 @@
           <w:lang w:val="en-GB"/>
         </w:rPr>
       </w:pPr>
-      <w:bookmarkStart w:id="25" w:name="_Toc466570096"/>
+      <w:bookmarkStart w:id="24" w:name="_Toc466570096"/>
       <w:r>
         <w:rPr>
           <w:rFonts w:cs="Times New Roman"/>
@@ -8821,53 +8819,53 @@
         </w:rPr>
         <w:t>Non-Functional Requirements</w:t>
       </w:r>
+      <w:bookmarkEnd w:id="24"/>
+    </w:p>
+    <w:p>
+      <w:pPr>
+        <w:spacing w:line="360" w:lineRule="auto"/>
+        <w:ind w:left="680" w:right="680" w:firstLine="29"/>
+        <w:jc w:val="both"/>
+        <w:rPr>
+          <w:rFonts w:ascii="Times New Roman" w:hAnsi="Times New Roman" w:cs="Times New Roman"/>
+          <w:lang w:val="en-GB"/>
+        </w:rPr>
+      </w:pPr>
+    </w:p>
+    <w:p>
+      <w:pPr>
+        <w:pStyle w:val="Heading3"/>
+        <w:spacing w:line="360" w:lineRule="auto"/>
+        <w:ind w:left="680" w:right="680" w:firstLine="29"/>
+        <w:jc w:val="both"/>
+        <w:rPr>
+          <w:rFonts w:cs="Times New Roman"/>
+          <w:lang w:val="en-GB"/>
+        </w:rPr>
+      </w:pPr>
+      <w:r>
+        <w:rPr>
+          <w:rFonts w:cs="Times New Roman"/>
+          <w:lang w:val="en-GB"/>
+        </w:rPr>
+        <w:t xml:space="preserve"> </w:t>
+      </w:r>
+      <w:bookmarkStart w:id="25" w:name="_Toc466570097"/>
+      <w:r>
+        <w:rPr>
+          <w:rFonts w:cs="Times New Roman"/>
+          <w:lang w:val="en-GB"/>
+        </w:rPr>
+        <w:t xml:space="preserve">2.2.1 </w:t>
+      </w:r>
+      <w:r>
+        <w:rPr>
+          <w:rFonts w:cs="Times New Roman"/>
+          <w:lang w:val="en-GB"/>
+        </w:rPr>
+        <w:t>User Interfaces: Login</w:t>
+      </w:r>
       <w:bookmarkEnd w:id="25"/>
-    </w:p>
-    <w:p>
-      <w:pPr>
-        <w:spacing w:line="360" w:lineRule="auto"/>
-        <w:ind w:left="680" w:right="680" w:firstLine="29"/>
-        <w:jc w:val="both"/>
-        <w:rPr>
-          <w:rFonts w:ascii="Times New Roman" w:hAnsi="Times New Roman" w:cs="Times New Roman"/>
-          <w:lang w:val="en-GB"/>
-        </w:rPr>
-      </w:pPr>
-    </w:p>
-    <w:p>
-      <w:pPr>
-        <w:pStyle w:val="Heading3"/>
-        <w:spacing w:line="360" w:lineRule="auto"/>
-        <w:ind w:left="680" w:right="680" w:firstLine="29"/>
-        <w:jc w:val="both"/>
-        <w:rPr>
-          <w:rFonts w:cs="Times New Roman"/>
-          <w:lang w:val="en-GB"/>
-        </w:rPr>
-      </w:pPr>
-      <w:r>
-        <w:rPr>
-          <w:rFonts w:cs="Times New Roman"/>
-          <w:lang w:val="en-GB"/>
-        </w:rPr>
-        <w:t xml:space="preserve"> </w:t>
-      </w:r>
-      <w:bookmarkStart w:id="26" w:name="_Toc466570097"/>
-      <w:r>
-        <w:rPr>
-          <w:rFonts w:cs="Times New Roman"/>
-          <w:lang w:val="en-GB"/>
-        </w:rPr>
-        <w:t xml:space="preserve">2.2.1 </w:t>
-      </w:r>
-      <w:r>
-        <w:rPr>
-          <w:rFonts w:cs="Times New Roman"/>
-          <w:lang w:val="en-GB"/>
-        </w:rPr>
-        <w:t>User Interfaces: Login</w:t>
-      </w:r>
-      <w:bookmarkEnd w:id="26"/>
     </w:p>
     <w:p>
       <w:pPr>
@@ -9184,7 +9182,7 @@
           <w:lang w:val="en-GB"/>
         </w:rPr>
       </w:pPr>
-      <w:bookmarkStart w:id="27" w:name="_Toc466570098"/>
+      <w:bookmarkStart w:id="26" w:name="_Toc466570098"/>
       <w:r>
         <w:rPr>
           <w:rStyle w:val="Heading3Char"/>
@@ -9212,7 +9210,7 @@
         </w:rPr>
         <w:t>er Interfaces: Registration</w:t>
       </w:r>
-      <w:bookmarkEnd w:id="27"/>
+      <w:bookmarkEnd w:id="26"/>
     </w:p>
     <w:p>
       <w:pPr>
@@ -9617,7 +9615,7 @@
           <w:lang w:val="en-GB"/>
         </w:rPr>
       </w:pPr>
-      <w:bookmarkStart w:id="28" w:name="_Toc466570099"/>
+      <w:bookmarkStart w:id="27" w:name="_Toc466570099"/>
       <w:r>
         <w:rPr>
           <w:rFonts w:cs="Times New Roman"/>
@@ -9639,7 +9637,7 @@
         </w:rPr>
         <w:t>User Interfaces: Search &amp; Reserve</w:t>
       </w:r>
-      <w:bookmarkEnd w:id="28"/>
+      <w:bookmarkEnd w:id="27"/>
     </w:p>
     <w:p>
       <w:pPr>
@@ -9826,7 +9824,7 @@
           <w:lang w:val="en-GB"/>
         </w:rPr>
       </w:pPr>
-      <w:bookmarkStart w:id="29" w:name="_Toc466570100"/>
+      <w:bookmarkStart w:id="28" w:name="_Toc466570100"/>
       <w:r>
         <w:rPr>
           <w:rFonts w:cs="Times New Roman"/>
@@ -9834,7 +9832,7 @@
         </w:rPr>
         <w:t>2.1.5 User Interfaces: map and cars</w:t>
       </w:r>
-      <w:bookmarkEnd w:id="29"/>
+      <w:bookmarkEnd w:id="28"/>
     </w:p>
     <w:p>
       <w:pPr>
@@ -10028,7 +10026,7 @@
           <w:lang w:val="en-GB"/>
         </w:rPr>
       </w:pPr>
-      <w:bookmarkStart w:id="30" w:name="_Toc466570101"/>
+      <w:bookmarkStart w:id="29" w:name="_Toc466570101"/>
       <w:r>
         <w:rPr>
           <w:rFonts w:cs="Times New Roman"/>
@@ -10036,7 +10034,7 @@
         </w:rPr>
         <w:t>2.1.6 User Interfaces: mobile application login and settings</w:t>
       </w:r>
-      <w:bookmarkEnd w:id="30"/>
+      <w:bookmarkEnd w:id="29"/>
     </w:p>
     <w:p>
       <w:pPr>
@@ -10397,7 +10395,7 @@
           <w:lang w:val="en-GB"/>
         </w:rPr>
       </w:pPr>
-      <w:bookmarkStart w:id="31" w:name="_Toc466570102"/>
+      <w:bookmarkStart w:id="30" w:name="_Toc466570102"/>
       <w:r>
         <w:rPr>
           <w:rFonts w:cs="Times New Roman"/>
@@ -10405,7 +10403,7 @@
         </w:rPr>
         <w:t>2.1.7 User Interfaces: mobile application, rental stage</w:t>
       </w:r>
-      <w:bookmarkEnd w:id="31"/>
+      <w:bookmarkEnd w:id="30"/>
     </w:p>
     <w:p>
       <w:pPr>
@@ -10797,7 +10795,7 @@
           <w:lang w:val="en-GB"/>
         </w:rPr>
       </w:pPr>
-      <w:bookmarkStart w:id="32" w:name="_Toc466570103"/>
+      <w:bookmarkStart w:id="31" w:name="_Toc466570103"/>
       <w:r>
         <w:rPr>
           <w:rFonts w:cs="Times New Roman"/>
@@ -10819,7 +10817,7 @@
         </w:rPr>
         <w:t xml:space="preserve"> User Interfaces: mobile application, end of rental</w:t>
       </w:r>
-      <w:bookmarkEnd w:id="32"/>
+      <w:bookmarkEnd w:id="31"/>
     </w:p>
     <w:p>
       <w:pPr>
@@ -11172,7 +11170,7 @@
           <w:lang w:val="en-GB"/>
         </w:rPr>
       </w:pPr>
-      <w:bookmarkStart w:id="33" w:name="_Toc466570104"/>
+      <w:bookmarkStart w:id="32" w:name="_Toc466570104"/>
       <w:r>
         <w:rPr>
           <w:rFonts w:cs="Times New Roman"/>
@@ -11194,7 +11192,7 @@
         </w:rPr>
         <w:t xml:space="preserve"> User Interfaces: mobile application, unlock the car</w:t>
       </w:r>
-      <w:bookmarkEnd w:id="33"/>
+      <w:bookmarkEnd w:id="32"/>
     </w:p>
     <w:p>
       <w:pPr>
@@ -11544,7 +11542,7 @@
           <w:lang w:val="en-GB"/>
         </w:rPr>
       </w:pPr>
-      <w:bookmarkStart w:id="34" w:name="_Toc466570105"/>
+      <w:bookmarkStart w:id="33" w:name="_Toc466570105"/>
       <w:r>
         <w:rPr>
           <w:rFonts w:eastAsia="Times New Roman" w:cs="Times New Roman"/>
@@ -11555,7 +11553,7 @@
         </w:rPr>
         <w:t>2.1.9. Usability</w:t>
       </w:r>
-      <w:bookmarkEnd w:id="34"/>
+      <w:bookmarkEnd w:id="33"/>
     </w:p>
     <w:p>
       <w:pPr>
@@ -11617,7 +11615,7 @@
           <w:lang w:val="en-GB"/>
         </w:rPr>
       </w:pPr>
-      <w:bookmarkStart w:id="35" w:name="_Toc466570106"/>
+      <w:bookmarkStart w:id="34" w:name="_Toc466570106"/>
       <w:r>
         <w:rPr>
           <w:rFonts w:eastAsia="Times New Roman" w:cs="Times New Roman"/>
@@ -11628,7 +11626,7 @@
         </w:rPr>
         <w:t>2.1.10. Privacy requirements</w:t>
       </w:r>
-      <w:bookmarkEnd w:id="35"/>
+      <w:bookmarkEnd w:id="34"/>
     </w:p>
     <w:p>
       <w:pPr>
@@ -11750,7 +11748,7 @@
           <w:lang w:val="en-GB"/>
         </w:rPr>
       </w:pPr>
-      <w:bookmarkStart w:id="36" w:name="_Toc466570107"/>
+      <w:bookmarkStart w:id="35" w:name="_Toc466570107"/>
       <w:r>
         <w:rPr>
           <w:rFonts w:ascii="Times New Roman" w:eastAsia="Times New Roman" w:hAnsi="Times New Roman" w:cs="Times New Roman"/>
@@ -11759,7 +11757,7 @@
         </w:rPr>
         <w:t>Software Design – UML</w:t>
       </w:r>
-      <w:bookmarkEnd w:id="36"/>
+      <w:bookmarkEnd w:id="35"/>
     </w:p>
     <w:p>
       <w:pPr>
@@ -11787,7 +11785,7 @@
           <w:lang w:val="en-GB"/>
         </w:rPr>
       </w:pPr>
-      <w:bookmarkStart w:id="37" w:name="_Toc466570108"/>
+      <w:bookmarkStart w:id="36" w:name="_Toc466570108"/>
       <w:r>
         <w:rPr>
           <w:rFonts w:eastAsia="Times New Roman" w:cs="Times New Roman"/>
@@ -11795,7 +11793,7 @@
         </w:rPr>
         <w:t>Actors definition</w:t>
       </w:r>
-      <w:bookmarkEnd w:id="37"/>
+      <w:bookmarkEnd w:id="36"/>
     </w:p>
     <w:p>
       <w:pPr>
@@ -11823,7 +11821,7 @@
           <w:lang w:val="en-GB"/>
         </w:rPr>
       </w:pPr>
-      <w:bookmarkStart w:id="38" w:name="_Toc466570109"/>
+      <w:bookmarkStart w:id="37" w:name="_Toc466570109"/>
       <w:r>
         <w:rPr>
           <w:rFonts w:eastAsia="Times New Roman" w:cs="Times New Roman"/>
@@ -11831,7 +11829,7 @@
         </w:rPr>
         <w:t>Possible scenarios</w:t>
       </w:r>
-      <w:bookmarkEnd w:id="38"/>
+      <w:bookmarkEnd w:id="37"/>
     </w:p>
     <w:p>
       <w:pPr>
@@ -12147,7 +12145,7 @@
           <w:lang w:val="en-GB"/>
         </w:rPr>
       </w:pPr>
-      <w:bookmarkStart w:id="39" w:name="_Toc466570110"/>
+      <w:bookmarkStart w:id="38" w:name="_Toc466570110"/>
       <w:r>
         <w:rPr>
           <w:rFonts w:cs="Times New Roman"/>
@@ -12155,7 +12153,7 @@
         </w:rPr>
         <w:t>3.7. Domain Model</w:t>
       </w:r>
-      <w:bookmarkEnd w:id="39"/>
+      <w:bookmarkEnd w:id="38"/>
     </w:p>
     <w:p>
       <w:pPr>
@@ -12203,7 +12201,7 @@
           <w:lang w:val="en-GB"/>
         </w:rPr>
       </w:pPr>
-      <w:bookmarkStart w:id="40" w:name="_Toc466570111"/>
+      <w:bookmarkStart w:id="39" w:name="_Toc466570111"/>
       <w:r>
         <w:rPr>
           <w:rFonts w:cs="Times New Roman"/>
@@ -12213,7 +12211,7 @@
         </w:rPr>
         <w:t>3.7.1. Domain Class Diagram</w:t>
       </w:r>
-      <w:bookmarkEnd w:id="40"/>
+      <w:bookmarkEnd w:id="39"/>
     </w:p>
     <w:p>
       <w:pPr>
@@ -12270,6 +12268,32 @@
         <w:jc w:val="both"/>
         <w:rPr>
           <w:rFonts w:cs="Times New Roman"/>
+          <w:lang w:val="en-GB"/>
+        </w:rPr>
+      </w:pPr>
+    </w:p>
+    <w:p>
+      <w:pPr>
+        <w:spacing w:line="360" w:lineRule="auto"/>
+        <w:ind w:left="680" w:right="680" w:firstLine="29"/>
+        <w:jc w:val="both"/>
+        <w:rPr>
+          <w:rFonts w:ascii="Times New Roman" w:hAnsi="Times New Roman" w:cs="Times New Roman"/>
+          <w:sz w:val="28"/>
+          <w:szCs w:val="28"/>
+          <w:lang w:val="en-GB"/>
+        </w:rPr>
+      </w:pPr>
+    </w:p>
+    <w:p>
+      <w:pPr>
+        <w:spacing w:line="360" w:lineRule="auto"/>
+        <w:ind w:left="680" w:right="680" w:firstLine="29"/>
+        <w:jc w:val="both"/>
+        <w:rPr>
+          <w:rFonts w:ascii="Times New Roman" w:hAnsi="Times New Roman" w:cs="Times New Roman"/>
+          <w:sz w:val="28"/>
+          <w:szCs w:val="28"/>
           <w:lang w:val="en-GB"/>
         </w:rPr>
       </w:pPr>
@@ -12300,7 +12324,7 @@
           <w:lang w:val="en-GB"/>
         </w:rPr>
       </w:pPr>
-      <w:bookmarkStart w:id="41" w:name="_Toc466570112"/>
+      <w:bookmarkStart w:id="40" w:name="_Toc466570112"/>
       <w:r>
         <w:rPr>
           <w:rFonts w:cs="Times New Roman"/>
@@ -12308,58 +12332,15 @@
           <w:szCs w:val="28"/>
           <w:lang w:val="en-GB"/>
         </w:rPr>
+        <w:lastRenderedPageBreak/>
         <w:t>3.7.2. Main dynamics of the system</w:t>
       </w:r>
-      <w:bookmarkEnd w:id="41"/>
-    </w:p>
-    <w:p>
-      <w:pPr>
-        <w:spacing w:line="360" w:lineRule="auto"/>
-        <w:ind w:left="680" w:right="680" w:firstLine="29"/>
-        <w:jc w:val="both"/>
-        <w:rPr>
-          <w:rFonts w:ascii="Times New Roman" w:hAnsi="Times New Roman" w:cs="Times New Roman"/>
-          <w:lang w:val="en-GB"/>
-        </w:rPr>
-      </w:pPr>
-    </w:p>
-    <w:p>
-      <w:pPr>
-        <w:spacing w:line="360" w:lineRule="auto"/>
-        <w:ind w:left="680" w:right="680" w:firstLine="29"/>
-        <w:jc w:val="both"/>
-        <w:rPr>
-          <w:rFonts w:ascii="Times New Roman" w:hAnsi="Times New Roman" w:cs="Times New Roman"/>
-          <w:lang w:val="en-GB"/>
-        </w:rPr>
-      </w:pPr>
-    </w:p>
-    <w:p>
-      <w:pPr>
-        <w:spacing w:line="360" w:lineRule="auto"/>
-        <w:ind w:left="680" w:right="680" w:firstLine="29"/>
-        <w:jc w:val="both"/>
-        <w:rPr>
-          <w:rFonts w:ascii="Times New Roman" w:hAnsi="Times New Roman" w:cs="Times New Roman"/>
-          <w:lang w:val="en-GB"/>
-        </w:rPr>
-      </w:pPr>
-    </w:p>
-    <w:p>
-      <w:pPr>
-        <w:spacing w:line="360" w:lineRule="auto"/>
-        <w:ind w:left="680" w:right="680" w:firstLine="29"/>
-        <w:jc w:val="both"/>
-        <w:rPr>
-          <w:rFonts w:ascii="Times New Roman" w:hAnsi="Times New Roman" w:cs="Times New Roman"/>
-          <w:lang w:val="en-GB"/>
-        </w:rPr>
-      </w:pPr>
-    </w:p>
-    <w:p>
-      <w:pPr>
-        <w:spacing w:line="360" w:lineRule="auto"/>
-        <w:ind w:left="680" w:right="680" w:firstLine="29"/>
+      <w:bookmarkEnd w:id="40"/>
+    </w:p>
+    <w:p>
+      <w:pPr>
+        <w:spacing w:line="360" w:lineRule="auto"/>
+        <w:ind w:right="680"/>
         <w:jc w:val="both"/>
         <w:rPr>
           <w:rFonts w:ascii="Times New Roman" w:hAnsi="Times New Roman" w:cs="Times New Roman"/>
@@ -12383,7 +12364,6 @@
         <w:pStyle w:val="Heading3"/>
         <w:spacing w:line="360" w:lineRule="auto"/>
         <w:ind w:left="680" w:right="680" w:firstLine="29"/>
-        <w:jc w:val="both"/>
         <w:rPr>
           <w:rFonts w:cs="Times New Roman"/>
           <w:sz w:val="28"/>
@@ -12391,7 +12371,7 @@
           <w:lang w:val="en-GB"/>
         </w:rPr>
       </w:pPr>
-      <w:bookmarkStart w:id="42" w:name="_Toc466570113"/>
+      <w:bookmarkStart w:id="41" w:name="_Toc466570113"/>
       <w:r>
         <w:rPr>
           <w:rFonts w:cs="Times New Roman"/>
@@ -12401,209 +12381,148 @@
         </w:rPr>
         <w:t>3.7.3. Main sequences of the system</w:t>
       </w:r>
-      <w:bookmarkEnd w:id="42"/>
-    </w:p>
-    <w:p>
-      <w:pPr>
-        <w:spacing w:line="360" w:lineRule="auto"/>
-        <w:ind w:left="680" w:right="680" w:firstLine="29"/>
-        <w:jc w:val="both"/>
-        <w:rPr>
-          <w:rFonts w:ascii="Times New Roman" w:hAnsi="Times New Roman" w:cs="Times New Roman"/>
-          <w:lang w:val="en-GB"/>
-        </w:rPr>
-      </w:pPr>
-    </w:p>
-    <w:p>
-      <w:pPr>
-        <w:spacing w:line="360" w:lineRule="auto"/>
-        <w:ind w:left="680" w:right="680" w:firstLine="29"/>
-        <w:jc w:val="both"/>
-        <w:rPr>
-          <w:rFonts w:ascii="Times New Roman" w:hAnsi="Times New Roman" w:cs="Times New Roman"/>
-          <w:lang w:val="en-GB"/>
-        </w:rPr>
-      </w:pPr>
-    </w:p>
-    <w:p>
-      <w:pPr>
-        <w:spacing w:line="360" w:lineRule="auto"/>
-        <w:ind w:left="680" w:right="680" w:firstLine="29"/>
-        <w:jc w:val="both"/>
-        <w:rPr>
-          <w:rFonts w:ascii="Times New Roman" w:hAnsi="Times New Roman" w:cs="Times New Roman"/>
-          <w:lang w:val="en-GB"/>
-        </w:rPr>
-      </w:pPr>
-    </w:p>
-    <w:p>
-      <w:pPr>
-        <w:spacing w:line="360" w:lineRule="auto"/>
-        <w:ind w:left="680" w:right="680" w:firstLine="29"/>
-        <w:jc w:val="both"/>
-        <w:rPr>
-          <w:rFonts w:ascii="Times New Roman" w:hAnsi="Times New Roman" w:cs="Times New Roman"/>
-          <w:lang w:val="en-GB"/>
-        </w:rPr>
-      </w:pPr>
-    </w:p>
-    <w:p>
-      <w:pPr>
-        <w:spacing w:line="360" w:lineRule="auto"/>
-        <w:ind w:left="680" w:right="680" w:firstLine="29"/>
-        <w:jc w:val="both"/>
-        <w:rPr>
-          <w:rFonts w:ascii="Times New Roman" w:hAnsi="Times New Roman" w:cs="Times New Roman"/>
-          <w:lang w:val="en-GB"/>
-        </w:rPr>
-      </w:pPr>
-    </w:p>
-    <w:p>
-      <w:pPr>
-        <w:spacing w:line="360" w:lineRule="auto"/>
-        <w:ind w:left="680" w:right="680" w:firstLine="29"/>
-        <w:jc w:val="both"/>
-        <w:rPr>
-          <w:rFonts w:ascii="Times New Roman" w:hAnsi="Times New Roman" w:cs="Times New Roman"/>
-          <w:lang w:val="en-GB"/>
-        </w:rPr>
-      </w:pPr>
-    </w:p>
-    <w:p>
-      <w:pPr>
-        <w:spacing w:line="360" w:lineRule="auto"/>
-        <w:ind w:left="680" w:right="680" w:firstLine="29"/>
-        <w:jc w:val="both"/>
-        <w:rPr>
-          <w:rFonts w:ascii="Times New Roman" w:hAnsi="Times New Roman" w:cs="Times New Roman"/>
-          <w:lang w:val="en-GB"/>
-        </w:rPr>
-      </w:pPr>
-    </w:p>
-    <w:p>
-      <w:pPr>
-        <w:spacing w:line="360" w:lineRule="auto"/>
-        <w:ind w:left="680" w:right="680" w:firstLine="29"/>
-        <w:jc w:val="both"/>
-        <w:rPr>
-          <w:rFonts w:ascii="Times New Roman" w:hAnsi="Times New Roman" w:cs="Times New Roman"/>
-          <w:lang w:val="en-GB"/>
-        </w:rPr>
-      </w:pPr>
+      <w:bookmarkEnd w:id="41"/>
+    </w:p>
+    <w:p>
+      <w:pPr>
+        <w:spacing w:line="360" w:lineRule="auto"/>
+        <w:ind w:left="680" w:right="680" w:firstLine="29"/>
+        <w:jc w:val="both"/>
+        <w:rPr>
+          <w:rFonts w:ascii="Times New Roman" w:hAnsi="Times New Roman" w:cs="Times New Roman"/>
+          <w:i/>
+          <w:sz w:val="24"/>
+          <w:szCs w:val="24"/>
+          <w:lang w:val="en-GB"/>
+        </w:rPr>
+      </w:pPr>
+      <w:r>
+        <w:rPr>
+          <w:rFonts w:ascii="Times New Roman" w:hAnsi="Times New Roman" w:cs="Times New Roman"/>
+          <w:i/>
+          <w:sz w:val="24"/>
+          <w:szCs w:val="24"/>
+          <w:lang w:val="en-GB"/>
+        </w:rPr>
+        <w:t>Sign Up Sequence Diagram</w:t>
+      </w:r>
+    </w:p>
+    <w:p>
+      <w:pPr>
+        <w:spacing w:line="360" w:lineRule="auto"/>
+        <w:ind w:left="680" w:right="680" w:firstLine="29"/>
+        <w:jc w:val="both"/>
+        <w:rPr>
+          <w:rFonts w:ascii="Times New Roman" w:hAnsi="Times New Roman" w:cs="Times New Roman"/>
+          <w:sz w:val="24"/>
+          <w:szCs w:val="24"/>
+          <w:lang w:val="en-GB"/>
+        </w:rPr>
+      </w:pPr>
+      <w:r>
+        <w:rPr>
+          <w:rFonts w:ascii="Times New Roman" w:hAnsi="Times New Roman" w:cs="Times New Roman"/>
+          <w:sz w:val="24"/>
+          <w:szCs w:val="24"/>
+          <w:lang w:val="en-GB"/>
+        </w:rPr>
+        <w:t>The following Sequence Diagram represents the Sign Up functionality. First of all, the user reaches the web-page</w:t>
+      </w:r>
+      <w:r>
+        <w:rPr>
+          <w:rFonts w:ascii="Times New Roman" w:hAnsi="Times New Roman" w:cs="Times New Roman"/>
+          <w:sz w:val="24"/>
+          <w:szCs w:val="24"/>
+          <w:lang w:val="en-GB"/>
+        </w:rPr>
+        <w:t xml:space="preserve">. After the fulfilment of all the forms, the user sends the page to the website. The website turns in the data to the system, and he will check the payment method. As we can see there is a loop that holds until the user fill properly all the forms. When the system </w:t>
+      </w:r>
+      <w:r>
+        <w:rPr>
+          <w:rFonts w:ascii="Times New Roman" w:hAnsi="Times New Roman" w:cs="Times New Roman"/>
+          <w:sz w:val="24"/>
+          <w:szCs w:val="24"/>
+          <w:lang w:val="en-GB"/>
+        </w:rPr>
+        <w:t xml:space="preserve">has successfully confirmed the payment method, the users is able to reach the next web page. </w:t>
+      </w:r>
+    </w:p>
+    <w:p>
+      <w:pPr>
+        <w:spacing w:line="360" w:lineRule="auto"/>
+        <w:ind w:left="680" w:right="680" w:firstLine="29"/>
+        <w:jc w:val="both"/>
+        <w:rPr>
+          <w:rFonts w:ascii="Times New Roman" w:hAnsi="Times New Roman" w:cs="Times New Roman"/>
+          <w:lang w:val="en-GB"/>
+        </w:rPr>
+      </w:pPr>
+      <w:r>
+        <w:rPr>
+          <w:rFonts w:ascii="Times New Roman" w:hAnsi="Times New Roman" w:cs="Times New Roman"/>
+          <w:lang w:val="en-GB"/>
+        </w:rPr>
+        <w:t xml:space="preserve"> </w:t>
+      </w:r>
       <w:r>
         <w:rPr>
           <w:rFonts w:ascii="Times New Roman" w:hAnsi="Times New Roman" w:cs="Times New Roman"/>
           <w:noProof/>
         </w:rPr>
-        <w:lastRenderedPageBreak/>
         <w:drawing>
-          <wp:anchor distT="0" distB="0" distL="114300" distR="114300" simplePos="0" relativeHeight="251683328" behindDoc="0" locked="0" layoutInCell="1" allowOverlap="0" wp14:anchorId="07C3C80A" wp14:editId="7CDDEC57">
-            <wp:simplePos x="0" y="0"/>
-            <wp:positionH relativeFrom="page">
-              <wp:posOffset>402327</wp:posOffset>
-            </wp:positionH>
-            <wp:positionV relativeFrom="page">
-              <wp:posOffset>1768269</wp:posOffset>
-            </wp:positionV>
-            <wp:extent cx="6720840" cy="6376670"/>
-            <wp:effectExtent l="0" t="0" r="3810" b="5080"/>
-            <wp:wrapTopAndBottom/>
-            <wp:docPr id="1962" name="Picture 1962"/>
-            <wp:cNvGraphicFramePr/>
+          <wp:inline distT="0" distB="0" distL="0" distR="0">
+            <wp:extent cx="5288902" cy="4965405"/>
+            <wp:effectExtent l="0" t="0" r="7620" b="0"/>
+            <wp:docPr id="3" name="Picture 3" descr="C:\Users\defi9\Downloads\Untitled Diagram (6).png"/>
+            <wp:cNvGraphicFramePr>
+              <a:graphicFrameLocks xmlns:a="http://schemas.openxmlformats.org/drawingml/2006/main" noChangeAspect="1"/>
+            </wp:cNvGraphicFramePr>
             <a:graphic xmlns:a="http://schemas.openxmlformats.org/drawingml/2006/main">
               <a:graphicData uri="http://schemas.openxmlformats.org/drawingml/2006/picture">
                 <pic:pic xmlns:pic="http://schemas.openxmlformats.org/drawingml/2006/picture">
                   <pic:nvPicPr>
-                    <pic:cNvPr id="1962" name="Picture 1962"/>
-                    <pic:cNvPicPr/>
+                    <pic:cNvPr id="0" name="Picture 2" descr="C:\Users\defi9\Downloads\Untitled Diagram (6).png"/>
+                    <pic:cNvPicPr>
+                      <a:picLocks noChangeAspect="1" noChangeArrowheads="1"/>
+                    </pic:cNvPicPr>
                   </pic:nvPicPr>
                   <pic:blipFill>
-                    <a:blip r:embed="rId7"/>
+                    <a:blip r:embed="rId7">
+                      <a:extLst>
+                        <a:ext uri="{28A0092B-C50C-407E-A947-70E740481C1C}">
+                          <a14:useLocalDpi xmlns:a14="http://schemas.microsoft.com/office/drawing/2010/main" val="0"/>
+                        </a:ext>
+                      </a:extLst>
+                    </a:blip>
+                    <a:srcRect/>
                     <a:stretch>
                       <a:fillRect/>
                     </a:stretch>
                   </pic:blipFill>
-                  <pic:spPr>
+                  <pic:spPr bwMode="auto">
                     <a:xfrm>
                       <a:off x="0" y="0"/>
-                      <a:ext cx="6720840" cy="6376670"/>
+                      <a:ext cx="5309970" cy="4985185"/>
                     </a:xfrm>
                     <a:prstGeom prst="rect">
                       <a:avLst/>
                     </a:prstGeom>
+                    <a:noFill/>
+                    <a:ln>
+                      <a:noFill/>
+                    </a:ln>
                   </pic:spPr>
                 </pic:pic>
               </a:graphicData>
             </a:graphic>
-            <wp14:sizeRelH relativeFrom="margin">
-              <wp14:pctWidth>0</wp14:pctWidth>
-            </wp14:sizeRelH>
-            <wp14:sizeRelV relativeFrom="margin">
-              <wp14:pctHeight>0</wp14:pctHeight>
-            </wp14:sizeRelV>
-          </wp:anchor>
+          </wp:inline>
         </w:drawing>
       </w:r>
     </w:p>
     <w:p>
       <w:pPr>
         <w:spacing w:line="360" w:lineRule="auto"/>
-        <w:ind w:left="680" w:right="680" w:firstLine="29"/>
-        <w:jc w:val="both"/>
-        <w:rPr>
-          <w:rFonts w:ascii="Times New Roman" w:hAnsi="Times New Roman" w:cs="Times New Roman"/>
-          <w:lang w:val="en-GB"/>
-        </w:rPr>
-      </w:pPr>
-    </w:p>
-    <w:p>
-      <w:pPr>
-        <w:spacing w:line="360" w:lineRule="auto"/>
-        <w:ind w:left="680" w:right="680" w:firstLine="29"/>
-        <w:jc w:val="both"/>
-        <w:rPr>
-          <w:rFonts w:ascii="Times New Roman" w:hAnsi="Times New Roman" w:cs="Times New Roman"/>
-          <w:lang w:val="en-GB"/>
-        </w:rPr>
-      </w:pPr>
-    </w:p>
-    <w:p>
-      <w:pPr>
-        <w:spacing w:line="360" w:lineRule="auto"/>
-        <w:ind w:left="680" w:right="680" w:firstLine="29"/>
-        <w:jc w:val="both"/>
-        <w:rPr>
-          <w:rFonts w:ascii="Times New Roman" w:hAnsi="Times New Roman" w:cs="Times New Roman"/>
-          <w:lang w:val="en-GB"/>
-        </w:rPr>
-      </w:pPr>
-    </w:p>
-    <w:p>
-      <w:pPr>
-        <w:spacing w:line="360" w:lineRule="auto"/>
-        <w:ind w:left="680" w:right="680" w:firstLine="29"/>
-        <w:jc w:val="both"/>
-        <w:rPr>
-          <w:rFonts w:ascii="Times New Roman" w:hAnsi="Times New Roman" w:cs="Times New Roman"/>
-          <w:lang w:val="en-GB"/>
-        </w:rPr>
-      </w:pPr>
-    </w:p>
-    <w:p>
-      <w:pPr>
-        <w:spacing w:line="360" w:lineRule="auto"/>
-        <w:ind w:left="680" w:right="680" w:firstLine="29"/>
-        <w:jc w:val="both"/>
-        <w:rPr>
-          <w:rFonts w:ascii="Times New Roman" w:hAnsi="Times New Roman" w:cs="Times New Roman"/>
-          <w:lang w:val="en-GB"/>
-        </w:rPr>
-      </w:pPr>
-    </w:p>
-    <w:p>
-      <w:pPr>
-        <w:spacing w:line="360" w:lineRule="auto"/>
-        <w:ind w:left="680" w:right="680" w:firstLine="29"/>
+        <w:ind w:right="680"/>
         <w:jc w:val="both"/>
         <w:rPr>
           <w:rFonts w:ascii="Times New Roman" w:hAnsi="Times New Roman" w:cs="Times New Roman"/>
@@ -12657,7 +12576,7 @@
           <w:lang w:val="en-GB"/>
         </w:rPr>
       </w:pPr>
-      <w:bookmarkStart w:id="43" w:name="_Toc466570114"/>
+      <w:bookmarkStart w:id="42" w:name="_Toc466570114"/>
       <w:r>
         <w:rPr>
           <w:rFonts w:cs="Times New Roman"/>
@@ -12677,21 +12596,27 @@
         </w:rPr>
         <w:t>State Chart Diagram</w:t>
       </w:r>
-      <w:bookmarkEnd w:id="43"/>
-    </w:p>
-    <w:p>
-      <w:pPr>
-        <w:spacing w:line="360" w:lineRule="auto"/>
-        <w:ind w:left="680" w:right="680" w:firstLine="29"/>
-        <w:jc w:val="both"/>
-        <w:rPr>
-          <w:rFonts w:ascii="Times New Roman" w:hAnsi="Times New Roman" w:cs="Times New Roman"/>
-          <w:lang w:val="en-GB"/>
-        </w:rPr>
-      </w:pPr>
-      <w:r>
-        <w:rPr>
-          <w:rFonts w:ascii="Times New Roman" w:hAnsi="Times New Roman" w:cs="Times New Roman"/>
+      <w:bookmarkEnd w:id="42"/>
+    </w:p>
+    <w:p>
+      <w:pPr>
+        <w:spacing w:line="360" w:lineRule="auto"/>
+        <w:ind w:left="680" w:right="680" w:firstLine="29"/>
+        <w:jc w:val="both"/>
+        <w:rPr>
+          <w:rFonts w:ascii="Times New Roman" w:hAnsi="Times New Roman" w:cs="Times New Roman"/>
+          <w:i/>
+          <w:sz w:val="24"/>
+          <w:szCs w:val="24"/>
+          <w:lang w:val="en-GB"/>
+        </w:rPr>
+      </w:pPr>
+      <w:r>
+        <w:rPr>
+          <w:rFonts w:ascii="Times New Roman" w:hAnsi="Times New Roman" w:cs="Times New Roman"/>
+          <w:i/>
+          <w:sz w:val="24"/>
+          <w:szCs w:val="24"/>
           <w:lang w:val="en-GB"/>
         </w:rPr>
         <w:t>Car States</w:t>
@@ -12704,51 +12629,58 @@
         <w:jc w:val="both"/>
         <w:rPr>
           <w:rFonts w:ascii="Times New Roman" w:hAnsi="Times New Roman" w:cs="Times New Roman"/>
-          <w:lang w:val="en-GB"/>
-        </w:rPr>
-      </w:pPr>
-      <w:r>
-        <w:rPr>
-          <w:rFonts w:ascii="Times New Roman" w:hAnsi="Times New Roman" w:cs="Times New Roman"/>
-          <w:lang w:val="en-GB"/>
-        </w:rPr>
-        <w:t xml:space="preserve">The following diagram would give the information related the possible states in which the car could be. First of all, the car is available and any user is able to rent it. After the rental the car changes its state. In this new state the user can recharge the car or end the rental. As we can see from the diagram the car can be recharged also during the available state. </w:t>
-      </w:r>
-    </w:p>
-    <w:p>
-      <w:pPr>
-        <w:spacing w:line="360" w:lineRule="auto"/>
-        <w:ind w:left="680" w:right="680" w:firstLine="29"/>
-        <w:jc w:val="both"/>
-        <w:rPr>
-          <w:rFonts w:ascii="Times New Roman" w:hAnsi="Times New Roman" w:cs="Times New Roman"/>
-        </w:rPr>
-      </w:pPr>
-      <w:r>
-        <w:rPr>
-          <w:rFonts w:ascii="Times New Roman" w:hAnsi="Times New Roman" w:cs="Times New Roman"/>
-          <w:highlight w:val="yellow"/>
-        </w:rPr>
-        <w:t>METTERE CHE E- POSSIBILE CARICARE LA MACCHINA IN RENTAL</w:t>
-      </w:r>
-    </w:p>
-    <w:p>
-      <w:pPr>
-        <w:spacing w:line="360" w:lineRule="auto"/>
-        <w:ind w:left="680" w:right="680" w:firstLine="29"/>
-        <w:jc w:val="both"/>
-        <w:rPr>
-          <w:rFonts w:ascii="Times New Roman" w:hAnsi="Times New Roman" w:cs="Times New Roman"/>
-        </w:rPr>
-      </w:pPr>
-    </w:p>
-    <w:p>
-      <w:pPr>
-        <w:spacing w:line="360" w:lineRule="auto"/>
-        <w:ind w:left="680" w:right="680" w:firstLine="29"/>
-        <w:jc w:val="both"/>
-        <w:rPr>
-          <w:rFonts w:ascii="Times New Roman" w:hAnsi="Times New Roman" w:cs="Times New Roman"/>
+          <w:sz w:val="24"/>
+          <w:szCs w:val="24"/>
+          <w:lang w:val="en-GB"/>
+        </w:rPr>
+      </w:pPr>
+      <w:r>
+        <w:rPr>
+          <w:rFonts w:ascii="Times New Roman" w:hAnsi="Times New Roman" w:cs="Times New Roman"/>
+          <w:sz w:val="24"/>
+          <w:szCs w:val="24"/>
+          <w:lang w:val="en-GB"/>
+        </w:rPr>
+        <w:t>The following diagram would give the information related the possible states in which the car could be. First of all, the car is available and any user is able to rent it. After the rental the car changes its state. In this new state the user can recharge the car or end the rental.</w:t>
+      </w:r>
+      <w:r>
+        <w:rPr>
+          <w:rFonts w:ascii="Times New Roman" w:hAnsi="Times New Roman" w:cs="Times New Roman"/>
+          <w:sz w:val="24"/>
+          <w:szCs w:val="24"/>
+          <w:lang w:val="en-GB"/>
+        </w:rPr>
+        <w:t xml:space="preserve"> During the rental any recharge activities inside a special safe area is free of charge, but outside the special safe area the user needs to pay at their own expense. </w:t>
+      </w:r>
+      <w:r>
+        <w:rPr>
+          <w:rFonts w:ascii="Times New Roman" w:hAnsi="Times New Roman" w:cs="Times New Roman"/>
+          <w:sz w:val="24"/>
+          <w:szCs w:val="24"/>
+          <w:lang w:val="en-GB"/>
+        </w:rPr>
+        <w:t xml:space="preserve">As we can see from the diagram the car can be recharged also during the available state. </w:t>
+      </w:r>
+    </w:p>
+    <w:p>
+      <w:pPr>
+        <w:spacing w:line="360" w:lineRule="auto"/>
+        <w:ind w:left="680" w:right="680" w:firstLine="29"/>
+        <w:jc w:val="both"/>
+        <w:rPr>
+          <w:rFonts w:ascii="Times New Roman" w:hAnsi="Times New Roman" w:cs="Times New Roman"/>
+          <w:lang w:val="en-GB"/>
+        </w:rPr>
+      </w:pPr>
+    </w:p>
+    <w:p>
+      <w:pPr>
+        <w:spacing w:line="360" w:lineRule="auto"/>
+        <w:ind w:left="680" w:right="680" w:firstLine="29"/>
+        <w:jc w:val="both"/>
+        <w:rPr>
+          <w:rFonts w:ascii="Times New Roman" w:hAnsi="Times New Roman" w:cs="Times New Roman"/>
+          <w:lang w:val="en-GB"/>
         </w:rPr>
       </w:pPr>
       <w:r>
@@ -12829,34 +12761,100 @@
         <w:jc w:val="both"/>
         <w:rPr>
           <w:rFonts w:ascii="Times New Roman" w:hAnsi="Times New Roman" w:cs="Times New Roman"/>
-        </w:rPr>
-      </w:pPr>
-    </w:p>
-    <w:p>
-      <w:pPr>
-        <w:spacing w:line="360" w:lineRule="auto"/>
-        <w:ind w:left="680" w:right="680" w:firstLine="29"/>
-        <w:jc w:val="both"/>
-        <w:rPr>
-          <w:rFonts w:ascii="Times New Roman" w:hAnsi="Times New Roman" w:cs="Times New Roman"/>
-        </w:rPr>
-      </w:pPr>
-    </w:p>
-    <w:p>
-      <w:pPr>
-        <w:spacing w:line="360" w:lineRule="auto"/>
-        <w:ind w:left="680" w:right="680" w:firstLine="29"/>
-        <w:jc w:val="both"/>
-        <w:rPr>
-          <w:rFonts w:ascii="Times New Roman" w:hAnsi="Times New Roman" w:cs="Times New Roman"/>
-          <w:sz w:val="24"/>
-          <w:szCs w:val="24"/>
-          <w:lang w:val="en-GB"/>
-        </w:rPr>
-      </w:pPr>
-      <w:r>
-        <w:rPr>
-          <w:rFonts w:ascii="Times New Roman" w:hAnsi="Times New Roman" w:cs="Times New Roman"/>
+          <w:lang w:val="en-GB"/>
+        </w:rPr>
+      </w:pPr>
+    </w:p>
+    <w:p>
+      <w:pPr>
+        <w:spacing w:line="360" w:lineRule="auto"/>
+        <w:ind w:left="680" w:right="680" w:firstLine="29"/>
+        <w:jc w:val="both"/>
+        <w:rPr>
+          <w:rFonts w:ascii="Times New Roman" w:hAnsi="Times New Roman" w:cs="Times New Roman"/>
+          <w:i/>
+          <w:lang w:val="en-GB"/>
+        </w:rPr>
+      </w:pPr>
+    </w:p>
+    <w:p>
+      <w:pPr>
+        <w:spacing w:line="360" w:lineRule="auto"/>
+        <w:ind w:left="680" w:right="680" w:firstLine="29"/>
+        <w:jc w:val="both"/>
+        <w:rPr>
+          <w:rFonts w:ascii="Times New Roman" w:hAnsi="Times New Roman" w:cs="Times New Roman"/>
+          <w:i/>
+          <w:lang w:val="en-GB"/>
+        </w:rPr>
+      </w:pPr>
+    </w:p>
+    <w:p>
+      <w:pPr>
+        <w:spacing w:line="360" w:lineRule="auto"/>
+        <w:ind w:left="680" w:right="680" w:firstLine="29"/>
+        <w:jc w:val="both"/>
+        <w:rPr>
+          <w:rFonts w:ascii="Times New Roman" w:hAnsi="Times New Roman" w:cs="Times New Roman"/>
+          <w:i/>
+          <w:lang w:val="en-GB"/>
+        </w:rPr>
+      </w:pPr>
+    </w:p>
+    <w:p>
+      <w:pPr>
+        <w:spacing w:line="360" w:lineRule="auto"/>
+        <w:ind w:left="680" w:right="680" w:firstLine="29"/>
+        <w:jc w:val="both"/>
+        <w:rPr>
+          <w:rFonts w:ascii="Times New Roman" w:hAnsi="Times New Roman" w:cs="Times New Roman"/>
+          <w:i/>
+          <w:lang w:val="en-GB"/>
+        </w:rPr>
+      </w:pPr>
+    </w:p>
+    <w:p>
+      <w:pPr>
+        <w:spacing w:line="360" w:lineRule="auto"/>
+        <w:ind w:left="680" w:right="680" w:firstLine="29"/>
+        <w:jc w:val="both"/>
+        <w:rPr>
+          <w:rFonts w:ascii="Times New Roman" w:hAnsi="Times New Roman" w:cs="Times New Roman"/>
+          <w:i/>
+          <w:lang w:val="en-GB"/>
+        </w:rPr>
+      </w:pPr>
+    </w:p>
+    <w:p>
+      <w:pPr>
+        <w:spacing w:line="360" w:lineRule="auto"/>
+        <w:ind w:left="680" w:right="680" w:firstLine="29"/>
+        <w:jc w:val="both"/>
+        <w:rPr>
+          <w:rFonts w:ascii="Times New Roman" w:hAnsi="Times New Roman" w:cs="Times New Roman"/>
+          <w:i/>
+          <w:lang w:val="en-GB"/>
+        </w:rPr>
+      </w:pPr>
+      <w:bookmarkStart w:id="43" w:name="_GoBack"/>
+    </w:p>
+    <w:p>
+      <w:pPr>
+        <w:spacing w:line="360" w:lineRule="auto"/>
+        <w:ind w:left="680" w:right="680" w:firstLine="29"/>
+        <w:jc w:val="both"/>
+        <w:rPr>
+          <w:rFonts w:ascii="Times New Roman" w:hAnsi="Times New Roman" w:cs="Times New Roman"/>
+          <w:i/>
+          <w:sz w:val="24"/>
+          <w:szCs w:val="24"/>
+          <w:lang w:val="en-GB"/>
+        </w:rPr>
+      </w:pPr>
+      <w:r>
+        <w:rPr>
+          <w:rFonts w:ascii="Times New Roman" w:hAnsi="Times New Roman" w:cs="Times New Roman"/>
+          <w:i/>
           <w:sz w:val="24"/>
           <w:szCs w:val="24"/>
           <w:lang w:val="en-GB"/>
@@ -12903,18 +12901,42 @@
           <w:szCs w:val="24"/>
           <w:lang w:val="en-GB"/>
         </w:rPr>
-        <w:t xml:space="preserve"> service. The diagram begins when one user which reaches the website. In the website the user can find all the information related the service but also a login form. If the user hasn’t a profile, he can create one in the “Registration page”. After the login several options, related to the service, are shown </w:t>
-      </w:r>
-      <w:r>
-        <w:rPr>
-          <w:rFonts w:ascii="Times New Roman" w:hAnsi="Times New Roman" w:cs="Times New Roman"/>
-          <w:sz w:val="24"/>
-          <w:szCs w:val="24"/>
-          <w:lang w:val="en-GB"/>
-        </w:rPr>
-        <w:lastRenderedPageBreak/>
-        <w:t xml:space="preserve">to the user. The user can select “search a car” from the “User’s Home Page”. In the “Search Area page” the user can decide to use his position or an address in order to search a car. After that a “Map page”, which contains all the car inside a specified radius. </w:t>
-      </w:r>
+        <w:t xml:space="preserve"> service. The diagram begins when one user which reaches the website. In the website the user can find all the information related the service but also a login form. If the user hasn’t a profile, he can create one in the “Registration page”. After the login several options, related to the service, are shown to the user. The user can select “search a car” from the “User’s Home Page”. In the “Search Area page” the user can decide to use his position or an address in order to search a car. After that a “Map page”, which contains all the car inside a specified radius. </w:t>
+      </w:r>
+    </w:p>
+    <w:bookmarkEnd w:id="43"/>
+    <w:p>
+      <w:pPr>
+        <w:spacing w:line="360" w:lineRule="auto"/>
+        <w:ind w:left="680" w:right="680" w:firstLine="29"/>
+        <w:jc w:val="both"/>
+        <w:rPr>
+          <w:rFonts w:ascii="Times New Roman" w:hAnsi="Times New Roman" w:cs="Times New Roman"/>
+          <w:lang w:val="en-GB"/>
+        </w:rPr>
+      </w:pPr>
+    </w:p>
+    <w:p>
+      <w:pPr>
+        <w:spacing w:line="360" w:lineRule="auto"/>
+        <w:ind w:left="680" w:right="680" w:firstLine="29"/>
+        <w:jc w:val="both"/>
+        <w:rPr>
+          <w:rFonts w:ascii="Times New Roman" w:hAnsi="Times New Roman" w:cs="Times New Roman"/>
+          <w:lang w:val="en-GB"/>
+        </w:rPr>
+      </w:pPr>
+    </w:p>
+    <w:p>
+      <w:pPr>
+        <w:spacing w:line="360" w:lineRule="auto"/>
+        <w:ind w:left="680" w:right="680" w:firstLine="29"/>
+        <w:jc w:val="both"/>
+        <w:rPr>
+          <w:rFonts w:ascii="Times New Roman" w:hAnsi="Times New Roman" w:cs="Times New Roman"/>
+          <w:lang w:val="en-GB"/>
+        </w:rPr>
+      </w:pPr>
     </w:p>
     <w:p>
       <w:pPr>
@@ -12932,7 +12954,7 @@
           <w:noProof/>
         </w:rPr>
         <w:drawing>
-          <wp:inline distT="0" distB="0" distL="0" distR="0" wp14:anchorId="785471C8" wp14:editId="5A9DF36D">
+          <wp:inline distT="0" distB="0" distL="0" distR="0" wp14:anchorId="5761176F" wp14:editId="42CCEB2B">
             <wp:extent cx="5731510" cy="3234055"/>
             <wp:effectExtent l="0" t="0" r="2540" b="4445"/>
             <wp:docPr id="19" name="Picture 19"/>
@@ -12967,94 +12989,6 @@
           </wp:inline>
         </w:drawing>
       </w:r>
-    </w:p>
-    <w:p>
-      <w:pPr>
-        <w:spacing w:line="360" w:lineRule="auto"/>
-        <w:ind w:left="680" w:right="680" w:firstLine="29"/>
-        <w:jc w:val="both"/>
-        <w:rPr>
-          <w:rFonts w:ascii="Times New Roman" w:hAnsi="Times New Roman" w:cs="Times New Roman"/>
-          <w:lang w:val="en-GB"/>
-        </w:rPr>
-      </w:pPr>
-    </w:p>
-    <w:p>
-      <w:pPr>
-        <w:spacing w:line="360" w:lineRule="auto"/>
-        <w:ind w:left="680" w:right="680" w:firstLine="29"/>
-        <w:jc w:val="both"/>
-        <w:rPr>
-          <w:rFonts w:ascii="Times New Roman" w:hAnsi="Times New Roman" w:cs="Times New Roman"/>
-          <w:lang w:val="en-GB"/>
-        </w:rPr>
-      </w:pPr>
-    </w:p>
-    <w:p>
-      <w:pPr>
-        <w:spacing w:line="360" w:lineRule="auto"/>
-        <w:ind w:left="680" w:right="680" w:firstLine="29"/>
-        <w:jc w:val="both"/>
-        <w:rPr>
-          <w:rFonts w:ascii="Times New Roman" w:hAnsi="Times New Roman" w:cs="Times New Roman"/>
-          <w:lang w:val="en-GB"/>
-        </w:rPr>
-      </w:pPr>
-    </w:p>
-    <w:p>
-      <w:pPr>
-        <w:spacing w:line="360" w:lineRule="auto"/>
-        <w:ind w:left="680" w:right="680" w:firstLine="29"/>
-        <w:jc w:val="both"/>
-        <w:rPr>
-          <w:rFonts w:ascii="Times New Roman" w:hAnsi="Times New Roman" w:cs="Times New Roman"/>
-          <w:lang w:val="en-GB"/>
-        </w:rPr>
-      </w:pPr>
-    </w:p>
-    <w:p>
-      <w:pPr>
-        <w:spacing w:line="360" w:lineRule="auto"/>
-        <w:ind w:left="680" w:right="680" w:firstLine="29"/>
-        <w:jc w:val="both"/>
-        <w:rPr>
-          <w:rFonts w:ascii="Times New Roman" w:hAnsi="Times New Roman" w:cs="Times New Roman"/>
-          <w:lang w:val="en-GB"/>
-        </w:rPr>
-      </w:pPr>
-    </w:p>
-    <w:p>
-      <w:pPr>
-        <w:spacing w:line="360" w:lineRule="auto"/>
-        <w:ind w:left="680" w:right="680" w:firstLine="29"/>
-        <w:jc w:val="both"/>
-        <w:rPr>
-          <w:rFonts w:ascii="Times New Roman" w:hAnsi="Times New Roman" w:cs="Times New Roman"/>
-          <w:lang w:val="en-GB"/>
-        </w:rPr>
-      </w:pPr>
-    </w:p>
-    <w:p>
-      <w:pPr>
-        <w:spacing w:line="360" w:lineRule="auto"/>
-        <w:ind w:left="680" w:right="680" w:firstLine="29"/>
-        <w:jc w:val="both"/>
-        <w:rPr>
-          <w:rFonts w:ascii="Times New Roman" w:hAnsi="Times New Roman" w:cs="Times New Roman"/>
-          <w:lang w:val="en-GB"/>
-        </w:rPr>
-      </w:pPr>
-    </w:p>
-    <w:p>
-      <w:pPr>
-        <w:spacing w:line="360" w:lineRule="auto"/>
-        <w:ind w:left="680" w:right="680" w:firstLine="29"/>
-        <w:jc w:val="both"/>
-        <w:rPr>
-          <w:rFonts w:ascii="Times New Roman" w:hAnsi="Times New Roman" w:cs="Times New Roman"/>
-          <w:lang w:val="en-GB"/>
-        </w:rPr>
-      </w:pPr>
     </w:p>
     <w:p>
       <w:pPr>
@@ -19940,7 +19874,7 @@
 </file>
 
 <file path=customXml/itemProps1.xml><?xml version="1.0" encoding="utf-8"?>
-<ds:datastoreItem xmlns:ds="http://schemas.openxmlformats.org/officeDocument/2006/customXml" ds:itemID="{EEC6396D-A8B4-4227-8764-251F74AD502E}">
+<ds:datastoreItem xmlns:ds="http://schemas.openxmlformats.org/officeDocument/2006/customXml" ds:itemID="{BD88509F-89C1-4DF1-8B2D-DCD9C88A293C}">
   <ds:schemaRefs>
     <ds:schemaRef ds:uri="http://schemas.openxmlformats.org/officeDocument/2006/bibliography"/>
   </ds:schemaRefs>

</xml_diff>